<commit_message>
updated data files updated to do
</commit_message>
<xml_diff>
--- a/To do.docx
+++ b/To do.docx
@@ -5,54 +5,784 @@
     <w:p>
       <w:pPr>
         <w:rPr>
+          <w:rFonts w:ascii="Arial" w:hAnsi="Arial" w:cs="Arial"/>
+          <w:sz w:val="22"/>
+          <w:szCs w:val="22"/>
           <w:u w:val="single"/>
         </w:rPr>
       </w:pPr>
       <w:r>
         <w:rPr>
+          <w:rFonts w:ascii="Arial" w:hAnsi="Arial" w:cs="Arial"/>
+          <w:sz w:val="22"/>
+          <w:szCs w:val="22"/>
           <w:u w:val="single"/>
         </w:rPr>
         <w:t>To do:</w:t>
       </w:r>
     </w:p>
-    <w:p/>
+    <w:p>
+      <w:pPr>
+        <w:rPr>
+          <w:rFonts w:ascii="Arial" w:hAnsi="Arial" w:cs="Arial"/>
+          <w:sz w:val="22"/>
+          <w:szCs w:val="22"/>
+        </w:rPr>
+      </w:pPr>
+    </w:p>
+    <w:p>
+      <w:pPr>
+        <w:rPr>
+          <w:rFonts w:ascii="Arial" w:hAnsi="Arial" w:cs="Arial"/>
+          <w:sz w:val="22"/>
+          <w:szCs w:val="22"/>
+        </w:rPr>
+      </w:pPr>
+      <w:r>
+        <w:rPr>
+          <w:rFonts w:ascii="Arial" w:hAnsi="Arial" w:cs="Arial"/>
+          <w:b/>
+          <w:bCs/>
+          <w:sz w:val="22"/>
+          <w:szCs w:val="22"/>
+        </w:rPr>
+        <w:t>Make grid</w:t>
+      </w:r>
+      <w:r>
+        <w:rPr>
+          <w:rFonts w:ascii="Arial" w:hAnsi="Arial" w:cs="Arial"/>
+          <w:sz w:val="22"/>
+          <w:szCs w:val="22"/>
+        </w:rPr>
+        <w:t xml:space="preserve"> (1 degree and 5 degree)</w:t>
+      </w:r>
+      <w:r>
+        <w:rPr>
+          <w:rFonts w:ascii="Arial" w:hAnsi="Arial" w:cs="Arial"/>
+          <w:sz w:val="22"/>
+          <w:szCs w:val="22"/>
+        </w:rPr>
+        <w:t xml:space="preserve"> for</w:t>
+      </w:r>
+      <w:r>
+        <w:rPr>
+          <w:rFonts w:ascii="Arial" w:hAnsi="Arial" w:cs="Arial"/>
+          <w:sz w:val="22"/>
+          <w:szCs w:val="22"/>
+        </w:rPr>
+        <w:t xml:space="preserve"> CCZ polygon, aggregate observations by grids</w:t>
+      </w:r>
+    </w:p>
     <w:p>
       <w:pPr>
         <w:pStyle w:val="ListParagraph"/>
-        <w:numPr>
-          <w:ilvl w:val="0"/>
-          <w:numId w:val="1"/>
-        </w:numPr>
-      </w:pPr>
-      <w:r>
-        <w:t>Make grid (1 degree and 5 degree)</w:t>
-      </w:r>
-      <w:r>
-        <w:t xml:space="preserve"> for</w:t>
-      </w:r>
-      <w:r>
-        <w:t xml:space="preserve"> CCZ polygon, aggregate observations by grids</w:t>
+        <w:rPr>
+          <w:rFonts w:ascii="Arial" w:hAnsi="Arial" w:cs="Arial"/>
+          <w:color w:val="FF0000"/>
+          <w:sz w:val="22"/>
+          <w:szCs w:val="22"/>
+        </w:rPr>
+      </w:pPr>
+      <w:r>
+        <w:rPr>
+          <w:rFonts w:ascii="Arial" w:hAnsi="Arial" w:cs="Arial"/>
+          <w:color w:val="FF0000"/>
+          <w:sz w:val="22"/>
+          <w:szCs w:val="22"/>
+        </w:rPr>
+        <w:sym w:font="Wingdings" w:char="F0E0"/>
+      </w:r>
+      <w:r>
+        <w:rPr>
+          <w:rFonts w:ascii="Arial" w:hAnsi="Arial" w:cs="Arial"/>
+          <w:color w:val="FF0000"/>
+          <w:sz w:val="22"/>
+          <w:szCs w:val="22"/>
+        </w:rPr>
+        <w:t xml:space="preserve"> Finished making </w:t>
+      </w:r>
+      <w:proofErr w:type="gramStart"/>
+      <w:r>
+        <w:rPr>
+          <w:rFonts w:ascii="Arial" w:hAnsi="Arial" w:cs="Arial"/>
+          <w:color w:val="FF0000"/>
+          <w:sz w:val="22"/>
+          <w:szCs w:val="22"/>
+        </w:rPr>
+        <w:t>5 degree</w:t>
+      </w:r>
+      <w:proofErr w:type="gramEnd"/>
+      <w:r>
+        <w:rPr>
+          <w:rFonts w:ascii="Arial" w:hAnsi="Arial" w:cs="Arial"/>
+          <w:color w:val="FF0000"/>
+          <w:sz w:val="22"/>
+          <w:szCs w:val="22"/>
+        </w:rPr>
+        <w:t xml:space="preserve"> grid, need site coordinates to aggregate. Will check data</w:t>
+      </w:r>
+      <w:r>
+        <w:rPr>
+          <w:rFonts w:ascii="Arial" w:hAnsi="Arial" w:cs="Arial"/>
+          <w:color w:val="FF0000"/>
+          <w:sz w:val="22"/>
+          <w:szCs w:val="22"/>
+        </w:rPr>
+        <w:t xml:space="preserve"> </w:t>
+      </w:r>
+      <w:r>
+        <w:rPr>
+          <w:rFonts w:ascii="Arial" w:hAnsi="Arial" w:cs="Arial"/>
+          <w:sz w:val="22"/>
+          <w:szCs w:val="22"/>
+        </w:rPr>
+        <w:t>(</w:t>
+      </w:r>
+      <w:r>
+        <w:rPr>
+          <w:rFonts w:ascii="Arial" w:hAnsi="Arial" w:cs="Arial"/>
+        </w:rPr>
+        <w:t xml:space="preserve">M- added site table as excel file </w:t>
+      </w:r>
+      <w:r>
+        <w:rPr>
+          <w:rFonts w:ascii="Arial" w:hAnsi="Arial" w:cs="Arial"/>
+        </w:rPr>
+        <w:t>– tabs split by data source</w:t>
+      </w:r>
+      <w:r>
+        <w:rPr>
+          <w:rFonts w:ascii="Arial" w:hAnsi="Arial" w:cs="Arial"/>
+        </w:rPr>
+        <w:t xml:space="preserve">- may need some </w:t>
+      </w:r>
+      <w:proofErr w:type="spellStart"/>
+      <w:r>
+        <w:rPr>
+          <w:rFonts w:ascii="Arial" w:hAnsi="Arial" w:cs="Arial"/>
+        </w:rPr>
+        <w:t>explan</w:t>
+      </w:r>
+      <w:proofErr w:type="spellEnd"/>
+      <w:r>
+        <w:rPr>
+          <w:rFonts w:ascii="Arial" w:hAnsi="Arial" w:cs="Arial"/>
+        </w:rPr>
+        <w:t>)</w:t>
       </w:r>
     </w:p>
     <w:p>
       <w:pPr>
         <w:pStyle w:val="ListParagraph"/>
         <w:rPr>
+          <w:rFonts w:ascii="Arial" w:hAnsi="Arial" w:cs="Arial"/>
           <w:color w:val="FF0000"/>
-        </w:rPr>
-      </w:pPr>
-      <w:r>
-        <w:rPr>
+          <w:sz w:val="22"/>
+          <w:szCs w:val="22"/>
+        </w:rPr>
+      </w:pPr>
+    </w:p>
+    <w:p>
+      <w:pPr>
+        <w:pStyle w:val="ListParagraph"/>
+        <w:rPr>
+          <w:rFonts w:ascii="Arial" w:hAnsi="Arial" w:cs="Arial"/>
           <w:color w:val="FF0000"/>
-        </w:rPr>
-        <w:sym w:font="Wingdings" w:char="F0E0"/>
-      </w:r>
-      <w:r>
-        <w:rPr>
+          <w:sz w:val="22"/>
+          <w:szCs w:val="22"/>
+        </w:rPr>
+      </w:pPr>
+    </w:p>
+    <w:p>
+      <w:pPr>
+        <w:rPr>
+          <w:rFonts w:ascii="Arial" w:hAnsi="Arial" w:cs="Arial"/>
+          <w:sz w:val="22"/>
+          <w:szCs w:val="22"/>
+        </w:rPr>
+      </w:pPr>
+      <w:r>
+        <w:rPr>
+          <w:rFonts w:ascii="Arial" w:hAnsi="Arial" w:cs="Arial"/>
+          <w:b/>
+          <w:bCs/>
+          <w:sz w:val="22"/>
+          <w:szCs w:val="22"/>
+        </w:rPr>
+        <w:t>try log regression plot</w:t>
+      </w:r>
+      <w:r>
+        <w:rPr>
+          <w:rFonts w:ascii="Arial" w:hAnsi="Arial" w:cs="Arial"/>
+          <w:sz w:val="22"/>
+          <w:szCs w:val="22"/>
+        </w:rPr>
+        <w:t xml:space="preserve"> – fig 3c currently – total phyla-classes/orders/families/genera- log total and get a predicted species value from slope intercept (try </w:t>
+      </w:r>
+      <w:proofErr w:type="gramStart"/>
+      <w:r>
+        <w:rPr>
+          <w:rFonts w:ascii="Arial" w:hAnsi="Arial" w:cs="Arial"/>
+          <w:sz w:val="22"/>
+          <w:szCs w:val="22"/>
+        </w:rPr>
+        <w:t>predict</w:t>
+      </w:r>
+      <w:proofErr w:type="gramEnd"/>
+      <w:r>
+        <w:rPr>
+          <w:rFonts w:ascii="Arial" w:hAnsi="Arial" w:cs="Arial"/>
+          <w:sz w:val="22"/>
+          <w:szCs w:val="22"/>
+        </w:rPr>
+        <w:t xml:space="preserve"> function?)</w:t>
+      </w:r>
+    </w:p>
+    <w:p>
+      <w:pPr>
+        <w:rPr>
+          <w:rFonts w:ascii="Arial" w:hAnsi="Arial" w:cs="Arial"/>
+          <w:sz w:val="22"/>
+          <w:szCs w:val="22"/>
+        </w:rPr>
+      </w:pPr>
+    </w:p>
+    <w:p>
+      <w:pPr>
+        <w:rPr>
+          <w:rFonts w:ascii="Arial" w:hAnsi="Arial" w:cs="Arial"/>
+          <w:sz w:val="22"/>
+          <w:szCs w:val="22"/>
+        </w:rPr>
+      </w:pPr>
+    </w:p>
+    <w:p>
+      <w:pPr>
+        <w:rPr>
+          <w:rFonts w:ascii="Arial" w:hAnsi="Arial" w:cs="Arial"/>
+          <w:sz w:val="22"/>
+          <w:szCs w:val="22"/>
+        </w:rPr>
+      </w:pPr>
+      <w:r>
+        <w:rPr>
+          <w:rFonts w:ascii="Arial" w:hAnsi="Arial" w:cs="Arial"/>
+          <w:b/>
+          <w:bCs/>
+          <w:sz w:val="22"/>
+          <w:szCs w:val="22"/>
+        </w:rPr>
+        <w:t>get estimates of S</w:t>
+      </w:r>
+      <w:r>
+        <w:rPr>
+          <w:rFonts w:ascii="Arial" w:hAnsi="Arial" w:cs="Arial"/>
+          <w:sz w:val="22"/>
+          <w:szCs w:val="22"/>
+        </w:rPr>
+        <w:t xml:space="preserve"> </w:t>
+      </w:r>
+      <w:proofErr w:type="gramStart"/>
+      <w:r>
+        <w:rPr>
+          <w:rFonts w:ascii="Arial" w:hAnsi="Arial" w:cs="Arial"/>
+          <w:sz w:val="22"/>
+          <w:szCs w:val="22"/>
+        </w:rPr>
+        <w:t>ie</w:t>
+      </w:r>
+      <w:proofErr w:type="gramEnd"/>
+      <w:r>
+        <w:rPr>
+          <w:rFonts w:ascii="Arial" w:hAnsi="Arial" w:cs="Arial"/>
+          <w:sz w:val="22"/>
+          <w:szCs w:val="22"/>
+        </w:rPr>
+        <w:t xml:space="preserve"> Cowell et al., 2012– from </w:t>
+      </w:r>
+      <w:proofErr w:type="spellStart"/>
+      <w:r>
+        <w:rPr>
+          <w:rFonts w:ascii="Arial" w:hAnsi="Arial" w:cs="Arial"/>
+          <w:sz w:val="22"/>
+          <w:szCs w:val="22"/>
+        </w:rPr>
+        <w:t>specaccum</w:t>
+      </w:r>
+      <w:proofErr w:type="spellEnd"/>
+      <w:r>
+        <w:rPr>
+          <w:rFonts w:ascii="Arial" w:hAnsi="Arial" w:cs="Arial"/>
+          <w:sz w:val="22"/>
+          <w:szCs w:val="22"/>
+        </w:rPr>
+        <w:t xml:space="preserve">? From </w:t>
+      </w:r>
+      <w:proofErr w:type="spellStart"/>
+      <w:r>
+        <w:rPr>
+          <w:rFonts w:ascii="Arial" w:hAnsi="Arial" w:cs="Arial"/>
+          <w:sz w:val="22"/>
+          <w:szCs w:val="22"/>
+        </w:rPr>
+        <w:t>specpool</w:t>
+      </w:r>
+      <w:proofErr w:type="spellEnd"/>
+      <w:r>
+        <w:rPr>
+          <w:rFonts w:ascii="Arial" w:hAnsi="Arial" w:cs="Arial"/>
+          <w:sz w:val="22"/>
+          <w:szCs w:val="22"/>
+        </w:rPr>
+        <w:t xml:space="preserve">? From </w:t>
+      </w:r>
+      <w:proofErr w:type="spellStart"/>
+      <w:r>
+        <w:rPr>
+          <w:rFonts w:ascii="Arial" w:hAnsi="Arial" w:cs="Arial"/>
+          <w:sz w:val="22"/>
+          <w:szCs w:val="22"/>
+        </w:rPr>
+        <w:t>estimateS</w:t>
+      </w:r>
+      <w:proofErr w:type="spellEnd"/>
+      <w:r>
+        <w:rPr>
+          <w:rFonts w:ascii="Arial" w:hAnsi="Arial" w:cs="Arial"/>
+          <w:sz w:val="22"/>
+          <w:szCs w:val="22"/>
+        </w:rPr>
+        <w:t>?</w:t>
+      </w:r>
+    </w:p>
+    <w:p>
+      <w:pPr>
+        <w:rPr>
+          <w:rFonts w:ascii="Arial" w:hAnsi="Arial" w:cs="Arial"/>
+          <w:sz w:val="22"/>
+          <w:szCs w:val="22"/>
+        </w:rPr>
+      </w:pPr>
+    </w:p>
+    <w:p>
+      <w:pPr>
+        <w:rPr>
+          <w:rFonts w:ascii="Arial" w:hAnsi="Arial" w:cs="Arial"/>
+          <w:sz w:val="22"/>
+          <w:szCs w:val="22"/>
+        </w:rPr>
+      </w:pPr>
+    </w:p>
+    <w:p>
+      <w:pPr>
+        <w:rPr>
+          <w:rFonts w:ascii="Arial" w:hAnsi="Arial" w:cs="Arial"/>
+          <w:sz w:val="22"/>
+          <w:szCs w:val="22"/>
+        </w:rPr>
+      </w:pPr>
+      <w:r>
+        <w:rPr>
+          <w:rFonts w:ascii="Arial" w:hAnsi="Arial" w:cs="Arial"/>
+          <w:b/>
+          <w:bCs/>
+          <w:sz w:val="22"/>
+          <w:szCs w:val="22"/>
+        </w:rPr>
+        <w:t>Rerun species-level richness estimates and curves for</w:t>
+      </w:r>
+      <w:r>
+        <w:rPr>
+          <w:rFonts w:ascii="Arial" w:hAnsi="Arial" w:cs="Arial"/>
+          <w:sz w:val="22"/>
+          <w:szCs w:val="22"/>
+        </w:rPr>
+        <w:t xml:space="preserve"> – species accumulation, rarefaction in vegan, chao1 and chao2 in iNEXT using final data-</w:t>
+      </w:r>
+    </w:p>
+    <w:p>
+      <w:pPr>
+        <w:rPr>
+          <w:rFonts w:ascii="Arial" w:hAnsi="Arial" w:cs="Arial"/>
+          <w:sz w:val="22"/>
+          <w:szCs w:val="22"/>
+        </w:rPr>
+      </w:pPr>
+      <w:r>
+        <w:rPr>
+          <w:rFonts w:ascii="Arial" w:hAnsi="Arial" w:cs="Arial"/>
+          <w:sz w:val="22"/>
+          <w:szCs w:val="22"/>
+        </w:rPr>
+        <w:t>CCZ_ALL_SPP_DATA_2022-11-05</w:t>
+      </w:r>
+    </w:p>
+    <w:p>
+      <w:pPr>
+        <w:rPr>
+          <w:rFonts w:ascii="Arial" w:hAnsi="Arial" w:cs="Arial"/>
+          <w:sz w:val="22"/>
+          <w:szCs w:val="22"/>
+        </w:rPr>
+      </w:pPr>
+      <w:r>
+        <w:rPr>
+          <w:rFonts w:ascii="Arial" w:hAnsi="Arial" w:cs="Arial"/>
+          <w:sz w:val="22"/>
+          <w:szCs w:val="22"/>
+        </w:rPr>
+        <w:t>(</w:t>
+      </w:r>
+      <w:proofErr w:type="spellStart"/>
+      <w:proofErr w:type="gramStart"/>
+      <w:r>
+        <w:rPr>
+          <w:rFonts w:ascii="Arial" w:hAnsi="Arial" w:cs="Arial"/>
+          <w:sz w:val="22"/>
+          <w:szCs w:val="22"/>
+        </w:rPr>
+        <w:t>nb</w:t>
+      </w:r>
+      <w:proofErr w:type="spellEnd"/>
+      <w:proofErr w:type="gramEnd"/>
+      <w:r>
+        <w:rPr>
+          <w:rFonts w:ascii="Arial" w:hAnsi="Arial" w:cs="Arial"/>
+          <w:sz w:val="22"/>
+          <w:szCs w:val="22"/>
+        </w:rPr>
+        <w:t xml:space="preserve"> 1</w:t>
+      </w:r>
+      <w:r>
+        <w:rPr>
+          <w:rFonts w:ascii="Arial" w:hAnsi="Arial" w:cs="Arial"/>
+          <w:sz w:val="22"/>
+          <w:szCs w:val="22"/>
+          <w:vertAlign w:val="superscript"/>
+        </w:rPr>
+        <w:t>st</w:t>
+      </w:r>
+      <w:r>
+        <w:rPr>
+          <w:rFonts w:ascii="Arial" w:hAnsi="Arial" w:cs="Arial"/>
+          <w:sz w:val="22"/>
+          <w:szCs w:val="22"/>
+        </w:rPr>
+        <w:t xml:space="preserve"> 3 rows relevant ones- site/abundance/species</w:t>
+      </w:r>
+      <w:r>
+        <w:rPr>
+          <w:rFonts w:ascii="Arial" w:hAnsi="Arial" w:cs="Arial"/>
+          <w:sz w:val="22"/>
+          <w:szCs w:val="22"/>
+        </w:rPr>
+        <w:t xml:space="preserve"> + </w:t>
+      </w:r>
+      <w:r>
+        <w:rPr>
+          <w:rFonts w:ascii="Arial" w:hAnsi="Arial" w:cs="Arial"/>
+          <w:sz w:val="22"/>
+          <w:szCs w:val="22"/>
+        </w:rPr>
+        <w:t xml:space="preserve">extra columns- </w:t>
+      </w:r>
+    </w:p>
+    <w:p>
+      <w:pPr>
+        <w:rPr>
+          <w:rFonts w:ascii="Arial" w:hAnsi="Arial" w:cs="Arial"/>
+          <w:sz w:val="22"/>
+          <w:szCs w:val="22"/>
+        </w:rPr>
+      </w:pPr>
+      <w:r>
+        <w:rPr>
+          <w:rFonts w:ascii="Arial" w:hAnsi="Arial" w:cs="Arial"/>
+          <w:b/>
+          <w:bCs/>
+          <w:sz w:val="22"/>
+          <w:szCs w:val="22"/>
+        </w:rPr>
+        <w:t>rec</w:t>
+      </w:r>
+      <w:r>
+        <w:rPr>
+          <w:rFonts w:ascii="Arial" w:hAnsi="Arial" w:cs="Arial"/>
+          <w:sz w:val="22"/>
+          <w:szCs w:val="22"/>
+        </w:rPr>
+        <w:t xml:space="preserve"> for row records from each data source- (literature/DeepData/OBIS/GBIF- recorded in row ‘SOURCE’)</w:t>
+      </w:r>
+    </w:p>
+    <w:p>
+      <w:pPr>
+        <w:rPr>
+          <w:rFonts w:ascii="Arial" w:hAnsi="Arial" w:cs="Arial"/>
+          <w:sz w:val="22"/>
+          <w:szCs w:val="22"/>
+        </w:rPr>
+      </w:pPr>
+      <w:proofErr w:type="spellStart"/>
+      <w:r>
+        <w:rPr>
+          <w:rFonts w:ascii="Arial" w:hAnsi="Arial" w:cs="Arial"/>
+          <w:b/>
+          <w:bCs/>
+          <w:sz w:val="22"/>
+          <w:szCs w:val="22"/>
+        </w:rPr>
+        <w:t>site_cat</w:t>
+      </w:r>
+      <w:proofErr w:type="spellEnd"/>
+      <w:r>
+        <w:rPr>
+          <w:rFonts w:ascii="Arial" w:hAnsi="Arial" w:cs="Arial"/>
+          <w:sz w:val="22"/>
+          <w:szCs w:val="22"/>
+        </w:rPr>
+        <w:t xml:space="preserve"> for size fraction- can use to subset data and run curves separately for mega-macro and meiofauna</w:t>
+      </w:r>
+    </w:p>
+    <w:p>
+      <w:pPr>
+        <w:rPr>
+          <w:rFonts w:ascii="Arial" w:hAnsi="Arial" w:cs="Arial"/>
+          <w:sz w:val="22"/>
+          <w:szCs w:val="22"/>
+        </w:rPr>
+      </w:pPr>
+      <w:r>
+        <w:rPr>
+          <w:rFonts w:ascii="Arial" w:hAnsi="Arial" w:cs="Arial"/>
+          <w:b/>
+          <w:bCs/>
+          <w:sz w:val="22"/>
+          <w:szCs w:val="22"/>
+        </w:rPr>
+        <w:t>REGION</w:t>
+      </w:r>
+      <w:r>
+        <w:rPr>
+          <w:rFonts w:ascii="Arial" w:hAnsi="Arial" w:cs="Arial"/>
+          <w:sz w:val="22"/>
+          <w:szCs w:val="22"/>
+        </w:rPr>
+        <w:t xml:space="preserve">- </w:t>
+      </w:r>
+      <w:r>
+        <w:rPr>
+          <w:rFonts w:ascii="Arial" w:hAnsi="Arial" w:cs="Arial"/>
+          <w:sz w:val="22"/>
+          <w:szCs w:val="22"/>
+        </w:rPr>
+        <w:t xml:space="preserve">can use to subset data and run curves separately for </w:t>
+      </w:r>
+      <w:r>
+        <w:rPr>
+          <w:rFonts w:ascii="Arial" w:hAnsi="Arial" w:cs="Arial"/>
+          <w:sz w:val="22"/>
+          <w:szCs w:val="22"/>
+        </w:rPr>
+        <w:t xml:space="preserve">regions- west-central-east- </w:t>
+      </w:r>
+    </w:p>
+    <w:p>
+      <w:pPr>
+        <w:rPr>
+          <w:rFonts w:ascii="Arial" w:hAnsi="Arial" w:cs="Arial"/>
+          <w:sz w:val="22"/>
+          <w:szCs w:val="22"/>
+        </w:rPr>
+      </w:pPr>
+      <w:r>
+        <w:rPr>
+          <w:rFonts w:ascii="Arial" w:hAnsi="Arial" w:cs="Arial"/>
+          <w:sz w:val="22"/>
+          <w:szCs w:val="22"/>
+        </w:rPr>
+        <w:t xml:space="preserve">Do upset plot using above data </w:t>
+      </w:r>
+      <w:r>
+        <w:rPr>
+          <w:rFonts w:ascii="Arial" w:hAnsi="Arial" w:cs="Arial"/>
+          <w:sz w:val="22"/>
+          <w:szCs w:val="22"/>
+        </w:rPr>
+        <w:t>(</w:t>
+      </w:r>
+      <w:r>
+        <w:rPr>
+          <w:rFonts w:ascii="Arial" w:hAnsi="Arial" w:cs="Arial"/>
+          <w:sz w:val="22"/>
+          <w:szCs w:val="22"/>
+        </w:rPr>
+        <w:t>CCZ_ALL_SPP_DATA_2022-11-05</w:t>
+      </w:r>
+      <w:r>
+        <w:rPr>
+          <w:rFonts w:ascii="Arial" w:hAnsi="Arial" w:cs="Arial"/>
+          <w:sz w:val="22"/>
+          <w:szCs w:val="22"/>
+        </w:rPr>
+        <w:t xml:space="preserve">) </w:t>
+      </w:r>
+      <w:r>
+        <w:rPr>
+          <w:rFonts w:ascii="Arial" w:hAnsi="Arial" w:cs="Arial"/>
+          <w:sz w:val="22"/>
+          <w:szCs w:val="22"/>
+        </w:rPr>
+        <w:t>by region</w:t>
+      </w:r>
+    </w:p>
+    <w:p>
+      <w:pPr>
+        <w:rPr>
+          <w:rFonts w:ascii="Arial" w:hAnsi="Arial" w:cs="Arial"/>
+          <w:sz w:val="22"/>
+          <w:szCs w:val="22"/>
+        </w:rPr>
+      </w:pPr>
+    </w:p>
+    <w:p>
+      <w:pPr>
+        <w:rPr>
+          <w:rFonts w:ascii="Arial" w:hAnsi="Arial" w:cs="Arial"/>
+          <w:sz w:val="22"/>
+          <w:szCs w:val="22"/>
+        </w:rPr>
+      </w:pPr>
+    </w:p>
+    <w:p>
+      <w:pPr>
+        <w:rPr>
+          <w:rFonts w:ascii="Arial" w:hAnsi="Arial" w:cs="Arial"/>
+          <w:sz w:val="22"/>
+          <w:szCs w:val="22"/>
+        </w:rPr>
+      </w:pPr>
+      <w:r>
+        <w:rPr>
+          <w:rFonts w:ascii="Arial" w:hAnsi="Arial" w:cs="Arial"/>
+          <w:sz w:val="22"/>
+          <w:szCs w:val="22"/>
+        </w:rPr>
+        <w:t>M to compile a version of final data for analysis but at all taxa levels not just spp (</w:t>
+      </w:r>
+      <w:proofErr w:type="gramStart"/>
+      <w:r>
+        <w:rPr>
+          <w:rFonts w:ascii="Arial" w:hAnsi="Arial" w:cs="Arial"/>
+          <w:sz w:val="22"/>
+          <w:szCs w:val="22"/>
+        </w:rPr>
+        <w:t>i.e.</w:t>
+      </w:r>
+      <w:proofErr w:type="gramEnd"/>
+      <w:r>
+        <w:rPr>
+          <w:rFonts w:ascii="Arial" w:hAnsi="Arial" w:cs="Arial"/>
+          <w:sz w:val="22"/>
+          <w:szCs w:val="22"/>
+        </w:rPr>
+        <w:t xml:space="preserve"> </w:t>
+      </w:r>
+      <w:r>
+        <w:rPr>
+          <w:rFonts w:ascii="Arial" w:hAnsi="Arial" w:cs="Arial"/>
+          <w:sz w:val="22"/>
+          <w:szCs w:val="22"/>
+        </w:rPr>
+        <w:t>CCZ_ALL_SPP_DATA_2022-11-05</w:t>
+      </w:r>
+      <w:r>
+        <w:rPr>
+          <w:rFonts w:ascii="Arial" w:hAnsi="Arial" w:cs="Arial"/>
+          <w:sz w:val="22"/>
+          <w:szCs w:val="22"/>
+        </w:rPr>
+        <w:t xml:space="preserve"> but records </w:t>
+      </w:r>
+      <w:proofErr w:type="spellStart"/>
+      <w:r>
+        <w:rPr>
+          <w:rFonts w:ascii="Arial" w:hAnsi="Arial" w:cs="Arial"/>
+          <w:sz w:val="22"/>
+          <w:szCs w:val="22"/>
+        </w:rPr>
+        <w:t>id’d</w:t>
+      </w:r>
+      <w:proofErr w:type="spellEnd"/>
+      <w:r>
+        <w:rPr>
+          <w:rFonts w:ascii="Arial" w:hAnsi="Arial" w:cs="Arial"/>
+          <w:sz w:val="22"/>
+          <w:szCs w:val="22"/>
+        </w:rPr>
+        <w:t xml:space="preserve"> only to family level)</w:t>
+      </w:r>
+    </w:p>
+    <w:p>
+      <w:pPr>
+        <w:rPr>
+          <w:rFonts w:ascii="Arial" w:hAnsi="Arial" w:cs="Arial"/>
+          <w:sz w:val="22"/>
+          <w:szCs w:val="22"/>
+        </w:rPr>
+      </w:pPr>
+    </w:p>
+    <w:p>
+      <w:pPr>
+        <w:rPr>
+          <w:rFonts w:ascii="Arial" w:hAnsi="Arial" w:cs="Arial"/>
+          <w:sz w:val="22"/>
+          <w:szCs w:val="22"/>
+        </w:rPr>
+      </w:pPr>
+      <w:r>
+        <w:rPr>
+          <w:rFonts w:ascii="Arial" w:hAnsi="Arial" w:cs="Arial"/>
+          <w:sz w:val="22"/>
+          <w:szCs w:val="22"/>
+        </w:rPr>
+        <w:t>Use above data to rerun family accumulation curve (fig3a) and supp fig violin plot phyla by depth</w:t>
+      </w:r>
+    </w:p>
+    <w:p>
+      <w:pPr>
+        <w:rPr>
+          <w:rFonts w:ascii="Arial" w:hAnsi="Arial" w:cs="Arial"/>
+          <w:sz w:val="22"/>
+          <w:szCs w:val="22"/>
+        </w:rPr>
+      </w:pPr>
+    </w:p>
+    <w:p>
+      <w:pPr>
+        <w:rPr>
+          <w:rFonts w:ascii="Arial" w:hAnsi="Arial" w:cs="Arial"/>
+          <w:sz w:val="22"/>
+          <w:szCs w:val="22"/>
+        </w:rPr>
+      </w:pPr>
+      <w:r>
+        <w:rPr>
+          <w:rFonts w:ascii="Arial" w:hAnsi="Arial" w:cs="Arial"/>
+          <w:sz w:val="22"/>
+          <w:szCs w:val="22"/>
+        </w:rPr>
+        <w:t>M to do metadata files</w:t>
+      </w:r>
+    </w:p>
+    <w:p>
+      <w:pPr>
+        <w:rPr>
+          <w:rFonts w:ascii="Arial" w:hAnsi="Arial" w:cs="Arial"/>
           <w:color w:val="FF0000"/>
-        </w:rPr>
-        <w:t xml:space="preserve"> Finished making 5 degree grid, need site coordinates to aggregate. Will check data</w:t>
-      </w:r>
+          <w:sz w:val="22"/>
+          <w:szCs w:val="22"/>
+        </w:rPr>
+      </w:pPr>
     </w:p>
     <w:sectPr>
       <w:pgSz w:w="11900" w:h="16840"/>

</xml_diff>

<commit_message>
updated make results figs script with fig 3 (full code from read in libraries to doing plots- needs editing)
</commit_message>
<xml_diff>
--- a/To do.docx
+++ b/To do.docx
@@ -99,9 +99,8 @@
           <w:sz w:val="22"/>
           <w:szCs w:val="22"/>
         </w:rPr>
-        <w:t xml:space="preserve"> Finished making </w:t>
-      </w:r>
-      <w:proofErr w:type="gramStart"/>
+        <w:t xml:space="preserve"> Finished making 5 degree grid, need site coordinates to aggregate. Will check data</w:t>
+      </w:r>
       <w:r>
         <w:rPr>
           <w:rFonts w:ascii="Arial" w:hAnsi="Arial" w:cs="Arial"/>
@@ -109,25 +108,6 @@
           <w:sz w:val="22"/>
           <w:szCs w:val="22"/>
         </w:rPr>
-        <w:t>5 degree</w:t>
-      </w:r>
-      <w:proofErr w:type="gramEnd"/>
-      <w:r>
-        <w:rPr>
-          <w:rFonts w:ascii="Arial" w:hAnsi="Arial" w:cs="Arial"/>
-          <w:color w:val="FF0000"/>
-          <w:sz w:val="22"/>
-          <w:szCs w:val="22"/>
-        </w:rPr>
-        <w:t xml:space="preserve"> grid, need site coordinates to aggregate. Will check data</w:t>
-      </w:r>
-      <w:r>
-        <w:rPr>
-          <w:rFonts w:ascii="Arial" w:hAnsi="Arial" w:cs="Arial"/>
-          <w:color w:val="FF0000"/>
-          <w:sz w:val="22"/>
-          <w:szCs w:val="22"/>
-        </w:rPr>
         <w:t xml:space="preserve"> </w:t>
       </w:r>
       <w:r>
@@ -142,28 +122,14 @@
         <w:rPr>
           <w:rFonts w:ascii="Arial" w:hAnsi="Arial" w:cs="Arial"/>
         </w:rPr>
-        <w:t xml:space="preserve">M- added site table as excel file </w:t>
-      </w:r>
-      <w:r>
-        <w:rPr>
-          <w:rFonts w:ascii="Arial" w:hAnsi="Arial" w:cs="Arial"/>
-        </w:rPr>
-        <w:t>– tabs split by data source</w:t>
-      </w:r>
-      <w:r>
-        <w:rPr>
-          <w:rFonts w:ascii="Arial" w:hAnsi="Arial" w:cs="Arial"/>
-        </w:rPr>
-        <w:t xml:space="preserve">- may need some </w:t>
-      </w:r>
-      <w:proofErr w:type="spellStart"/>
-      <w:r>
-        <w:rPr>
-          <w:rFonts w:ascii="Arial" w:hAnsi="Arial" w:cs="Arial"/>
-        </w:rPr>
-        <w:t>explan</w:t>
-      </w:r>
-      <w:proofErr w:type="spellEnd"/>
+        <w:t>M- added site table as excel file – tabs split by data source</w:t>
+      </w:r>
+      <w:r>
+        <w:rPr>
+          <w:rFonts w:ascii="Arial" w:hAnsi="Arial" w:cs="Arial"/>
+        </w:rPr>
+        <w:t>- may need some explan</w:t>
+      </w:r>
       <w:r>
         <w:rPr>
           <w:rFonts w:ascii="Arial" w:hAnsi="Arial" w:cs="Arial"/>
@@ -217,25 +183,7 @@
           <w:sz w:val="22"/>
           <w:szCs w:val="22"/>
         </w:rPr>
-        <w:t xml:space="preserve"> – fig 3c currently – total phyla-classes/orders/families/genera- log total and get a predicted species value from slope intercept (try </w:t>
-      </w:r>
-      <w:proofErr w:type="gramStart"/>
-      <w:r>
-        <w:rPr>
-          <w:rFonts w:ascii="Arial" w:hAnsi="Arial" w:cs="Arial"/>
-          <w:sz w:val="22"/>
-          <w:szCs w:val="22"/>
-        </w:rPr>
-        <w:t>predict</w:t>
-      </w:r>
-      <w:proofErr w:type="gramEnd"/>
-      <w:r>
-        <w:rPr>
-          <w:rFonts w:ascii="Arial" w:hAnsi="Arial" w:cs="Arial"/>
-          <w:sz w:val="22"/>
-          <w:szCs w:val="22"/>
-        </w:rPr>
-        <w:t xml:space="preserve"> function?)</w:t>
+        <w:t xml:space="preserve"> – fig 3c currently – total phyla-classes/orders/families/genera- log total and get a predicted species value from slope intercept (try predict function?)</w:t>
       </w:r>
     </w:p>
     <w:p>
@@ -280,79 +228,7 @@
           <w:sz w:val="22"/>
           <w:szCs w:val="22"/>
         </w:rPr>
-        <w:t xml:space="preserve"> </w:t>
-      </w:r>
-      <w:proofErr w:type="gramStart"/>
-      <w:r>
-        <w:rPr>
-          <w:rFonts w:ascii="Arial" w:hAnsi="Arial" w:cs="Arial"/>
-          <w:sz w:val="22"/>
-          <w:szCs w:val="22"/>
-        </w:rPr>
-        <w:t>ie</w:t>
-      </w:r>
-      <w:proofErr w:type="gramEnd"/>
-      <w:r>
-        <w:rPr>
-          <w:rFonts w:ascii="Arial" w:hAnsi="Arial" w:cs="Arial"/>
-          <w:sz w:val="22"/>
-          <w:szCs w:val="22"/>
-        </w:rPr>
-        <w:t xml:space="preserve"> Cowell et al., 2012– from </w:t>
-      </w:r>
-      <w:proofErr w:type="spellStart"/>
-      <w:r>
-        <w:rPr>
-          <w:rFonts w:ascii="Arial" w:hAnsi="Arial" w:cs="Arial"/>
-          <w:sz w:val="22"/>
-          <w:szCs w:val="22"/>
-        </w:rPr>
-        <w:t>specaccum</w:t>
-      </w:r>
-      <w:proofErr w:type="spellEnd"/>
-      <w:r>
-        <w:rPr>
-          <w:rFonts w:ascii="Arial" w:hAnsi="Arial" w:cs="Arial"/>
-          <w:sz w:val="22"/>
-          <w:szCs w:val="22"/>
-        </w:rPr>
-        <w:t xml:space="preserve">? From </w:t>
-      </w:r>
-      <w:proofErr w:type="spellStart"/>
-      <w:r>
-        <w:rPr>
-          <w:rFonts w:ascii="Arial" w:hAnsi="Arial" w:cs="Arial"/>
-          <w:sz w:val="22"/>
-          <w:szCs w:val="22"/>
-        </w:rPr>
-        <w:t>specpool</w:t>
-      </w:r>
-      <w:proofErr w:type="spellEnd"/>
-      <w:r>
-        <w:rPr>
-          <w:rFonts w:ascii="Arial" w:hAnsi="Arial" w:cs="Arial"/>
-          <w:sz w:val="22"/>
-          <w:szCs w:val="22"/>
-        </w:rPr>
-        <w:t xml:space="preserve">? From </w:t>
-      </w:r>
-      <w:proofErr w:type="spellStart"/>
-      <w:r>
-        <w:rPr>
-          <w:rFonts w:ascii="Arial" w:hAnsi="Arial" w:cs="Arial"/>
-          <w:sz w:val="22"/>
-          <w:szCs w:val="22"/>
-        </w:rPr>
-        <w:t>estimateS</w:t>
-      </w:r>
-      <w:proofErr w:type="spellEnd"/>
-      <w:r>
-        <w:rPr>
-          <w:rFonts w:ascii="Arial" w:hAnsi="Arial" w:cs="Arial"/>
-          <w:sz w:val="22"/>
-          <w:szCs w:val="22"/>
-        </w:rPr>
-        <w:t>?</w:t>
+        <w:t xml:space="preserve"> ie Cowell et al., 2012– from specaccum? From specpool? From estimateS?</w:t>
       </w:r>
     </w:p>
     <w:p>
@@ -425,26 +301,23 @@
           <w:szCs w:val="22"/>
         </w:rPr>
       </w:pPr>
-      <w:r>
-        <w:rPr>
-          <w:rFonts w:ascii="Arial" w:hAnsi="Arial" w:cs="Arial"/>
-          <w:sz w:val="22"/>
-          <w:szCs w:val="22"/>
-        </w:rPr>
-        <w:t>(</w:t>
-      </w:r>
-      <w:proofErr w:type="spellStart"/>
-      <w:proofErr w:type="gramStart"/>
-      <w:r>
-        <w:rPr>
-          <w:rFonts w:ascii="Arial" w:hAnsi="Arial" w:cs="Arial"/>
-          <w:sz w:val="22"/>
-          <w:szCs w:val="22"/>
-        </w:rPr>
-        <w:t>nb</w:t>
-      </w:r>
-      <w:proofErr w:type="spellEnd"/>
-      <w:proofErr w:type="gramEnd"/>
+    </w:p>
+    <w:p>
+      <w:pPr>
+        <w:rPr>
+          <w:rFonts w:ascii="Arial" w:hAnsi="Arial" w:cs="Arial"/>
+          <w:sz w:val="22"/>
+          <w:szCs w:val="22"/>
+        </w:rPr>
+      </w:pPr>
+      <w:r>
+        <w:rPr>
+          <w:rFonts w:ascii="Arial" w:hAnsi="Arial" w:cs="Arial"/>
+          <w:sz w:val="22"/>
+          <w:szCs w:val="22"/>
+        </w:rPr>
+        <w:t>NB</w:t>
+      </w:r>
       <w:r>
         <w:rPr>
           <w:rFonts w:ascii="Arial" w:hAnsi="Arial" w:cs="Arial"/>
@@ -486,6 +359,146 @@
         </w:rPr>
         <w:t xml:space="preserve">extra columns- </w:t>
       </w:r>
+    </w:p>
+    <w:p>
+      <w:pPr>
+        <w:rPr>
+          <w:rFonts w:ascii="Arial" w:hAnsi="Arial" w:cs="Arial"/>
+          <w:sz w:val="22"/>
+          <w:szCs w:val="22"/>
+        </w:rPr>
+      </w:pPr>
+      <w:r>
+        <w:rPr>
+          <w:rFonts w:ascii="Arial" w:hAnsi="Arial" w:cs="Arial"/>
+          <w:sz w:val="22"/>
+          <w:szCs w:val="22"/>
+        </w:rPr>
+        <w:t>‘</w:t>
+      </w:r>
+      <w:r>
+        <w:rPr>
+          <w:rFonts w:ascii="Arial" w:hAnsi="Arial" w:cs="Arial"/>
+          <w:sz w:val="22"/>
+          <w:szCs w:val="22"/>
+        </w:rPr>
+        <w:t>rec</w:t>
+      </w:r>
+      <w:r>
+        <w:rPr>
+          <w:rFonts w:ascii="Arial" w:hAnsi="Arial" w:cs="Arial"/>
+          <w:sz w:val="22"/>
+          <w:szCs w:val="22"/>
+        </w:rPr>
+        <w:t>’</w:t>
+      </w:r>
+      <w:r>
+        <w:rPr>
+          <w:rFonts w:ascii="Arial" w:hAnsi="Arial" w:cs="Arial"/>
+          <w:sz w:val="22"/>
+          <w:szCs w:val="22"/>
+        </w:rPr>
+        <w:t xml:space="preserve"> for row records from each data source- (literature/DeepData/OBIS/GBIF- recorded in row ‘SOURCE’)</w:t>
+      </w:r>
+    </w:p>
+    <w:p>
+      <w:pPr>
+        <w:rPr>
+          <w:rFonts w:ascii="Arial" w:hAnsi="Arial" w:cs="Arial"/>
+          <w:sz w:val="22"/>
+          <w:szCs w:val="22"/>
+        </w:rPr>
+      </w:pPr>
+      <w:r>
+        <w:rPr>
+          <w:rFonts w:ascii="Arial" w:hAnsi="Arial" w:cs="Arial"/>
+          <w:sz w:val="22"/>
+          <w:szCs w:val="22"/>
+        </w:rPr>
+        <w:t>‘</w:t>
+      </w:r>
+      <w:r>
+        <w:rPr>
+          <w:rFonts w:ascii="Arial" w:hAnsi="Arial" w:cs="Arial"/>
+          <w:sz w:val="22"/>
+          <w:szCs w:val="22"/>
+        </w:rPr>
+        <w:t>site_cat</w:t>
+      </w:r>
+      <w:r>
+        <w:rPr>
+          <w:rFonts w:ascii="Arial" w:hAnsi="Arial" w:cs="Arial"/>
+          <w:sz w:val="22"/>
+          <w:szCs w:val="22"/>
+        </w:rPr>
+        <w:t>’</w:t>
+      </w:r>
+      <w:r>
+        <w:rPr>
+          <w:rFonts w:ascii="Arial" w:hAnsi="Arial" w:cs="Arial"/>
+          <w:sz w:val="22"/>
+          <w:szCs w:val="22"/>
+        </w:rPr>
+        <w:t xml:space="preserve"> for size fraction- can use to subset data and run curves separately for mega-macro and meiofauna</w:t>
+      </w:r>
+    </w:p>
+    <w:p>
+      <w:pPr>
+        <w:rPr>
+          <w:rFonts w:ascii="Arial" w:hAnsi="Arial" w:cs="Arial"/>
+          <w:sz w:val="22"/>
+          <w:szCs w:val="22"/>
+        </w:rPr>
+      </w:pPr>
+      <w:r>
+        <w:rPr>
+          <w:rFonts w:ascii="Arial" w:hAnsi="Arial" w:cs="Arial"/>
+          <w:sz w:val="22"/>
+          <w:szCs w:val="22"/>
+        </w:rPr>
+        <w:t>‘</w:t>
+      </w:r>
+      <w:r>
+        <w:rPr>
+          <w:rFonts w:ascii="Arial" w:hAnsi="Arial" w:cs="Arial"/>
+          <w:sz w:val="22"/>
+          <w:szCs w:val="22"/>
+        </w:rPr>
+        <w:t>REGION</w:t>
+      </w:r>
+      <w:r>
+        <w:rPr>
+          <w:rFonts w:ascii="Arial" w:hAnsi="Arial" w:cs="Arial"/>
+          <w:sz w:val="22"/>
+          <w:szCs w:val="22"/>
+        </w:rPr>
+        <w:t>’</w:t>
+      </w:r>
+      <w:r>
+        <w:rPr>
+          <w:rFonts w:ascii="Arial" w:hAnsi="Arial" w:cs="Arial"/>
+          <w:sz w:val="22"/>
+          <w:szCs w:val="22"/>
+        </w:rPr>
+        <w:t>- can</w:t>
+      </w:r>
+      <w:r>
+        <w:rPr>
+          <w:rFonts w:ascii="Arial" w:hAnsi="Arial" w:cs="Arial"/>
+          <w:sz w:val="22"/>
+          <w:szCs w:val="22"/>
+        </w:rPr>
+        <w:t xml:space="preserve"> use to subset data and run curves separately for regions- west-central-east- </w:t>
+      </w:r>
+    </w:p>
+    <w:p>
+      <w:pPr>
+        <w:rPr>
+          <w:rFonts w:ascii="Arial" w:hAnsi="Arial" w:cs="Arial"/>
+          <w:sz w:val="22"/>
+          <w:szCs w:val="22"/>
+        </w:rPr>
+      </w:pPr>
     </w:p>
     <w:p>
       <w:pPr>
@@ -503,26 +516,8 @@
           <w:sz w:val="22"/>
           <w:szCs w:val="22"/>
         </w:rPr>
-        <w:t>rec</w:t>
-      </w:r>
-      <w:r>
-        <w:rPr>
-          <w:rFonts w:ascii="Arial" w:hAnsi="Arial" w:cs="Arial"/>
-          <w:sz w:val="22"/>
-          <w:szCs w:val="22"/>
-        </w:rPr>
-        <w:t xml:space="preserve"> for row records from each data source- (literature/DeepData/OBIS/GBIF- recorded in row ‘SOURCE’)</w:t>
-      </w:r>
-    </w:p>
-    <w:p>
-      <w:pPr>
-        <w:rPr>
-          <w:rFonts w:ascii="Arial" w:hAnsi="Arial" w:cs="Arial"/>
-          <w:sz w:val="22"/>
-          <w:szCs w:val="22"/>
-        </w:rPr>
-      </w:pPr>
-      <w:proofErr w:type="spellStart"/>
+        <w:t xml:space="preserve">Do </w:t>
+      </w:r>
       <w:r>
         <w:rPr>
           <w:rFonts w:ascii="Arial" w:hAnsi="Arial" w:cs="Arial"/>
@@ -531,26 +526,8 @@
           <w:sz w:val="22"/>
           <w:szCs w:val="22"/>
         </w:rPr>
-        <w:t>site_cat</w:t>
-      </w:r>
-      <w:proofErr w:type="spellEnd"/>
-      <w:r>
-        <w:rPr>
-          <w:rFonts w:ascii="Arial" w:hAnsi="Arial" w:cs="Arial"/>
-          <w:sz w:val="22"/>
-          <w:szCs w:val="22"/>
-        </w:rPr>
-        <w:t xml:space="preserve"> for size fraction- can use to subset data and run curves separately for mega-macro and meiofauna</w:t>
-      </w:r>
-    </w:p>
-    <w:p>
-      <w:pPr>
-        <w:rPr>
-          <w:rFonts w:ascii="Arial" w:hAnsi="Arial" w:cs="Arial"/>
-          <w:sz w:val="22"/>
-          <w:szCs w:val="22"/>
-        </w:rPr>
-      </w:pPr>
+        <w:t xml:space="preserve">UpSet </w:t>
+      </w:r>
       <w:r>
         <w:rPr>
           <w:rFonts w:ascii="Arial" w:hAnsi="Arial" w:cs="Arial"/>
@@ -559,72 +536,23 @@
           <w:sz w:val="22"/>
           <w:szCs w:val="22"/>
         </w:rPr>
-        <w:t>REGION</w:t>
-      </w:r>
-      <w:r>
-        <w:rPr>
-          <w:rFonts w:ascii="Arial" w:hAnsi="Arial" w:cs="Arial"/>
-          <w:sz w:val="22"/>
-          <w:szCs w:val="22"/>
-        </w:rPr>
-        <w:t xml:space="preserve">- </w:t>
-      </w:r>
-      <w:r>
-        <w:rPr>
-          <w:rFonts w:ascii="Arial" w:hAnsi="Arial" w:cs="Arial"/>
-          <w:sz w:val="22"/>
-          <w:szCs w:val="22"/>
-        </w:rPr>
-        <w:t xml:space="preserve">can use to subset data and run curves separately for </w:t>
-      </w:r>
-      <w:r>
-        <w:rPr>
-          <w:rFonts w:ascii="Arial" w:hAnsi="Arial" w:cs="Arial"/>
-          <w:sz w:val="22"/>
-          <w:szCs w:val="22"/>
-        </w:rPr>
-        <w:t xml:space="preserve">regions- west-central-east- </w:t>
-      </w:r>
-    </w:p>
-    <w:p>
-      <w:pPr>
-        <w:rPr>
-          <w:rFonts w:ascii="Arial" w:hAnsi="Arial" w:cs="Arial"/>
-          <w:sz w:val="22"/>
-          <w:szCs w:val="22"/>
-        </w:rPr>
-      </w:pPr>
-      <w:r>
-        <w:rPr>
-          <w:rFonts w:ascii="Arial" w:hAnsi="Arial" w:cs="Arial"/>
-          <w:sz w:val="22"/>
-          <w:szCs w:val="22"/>
-        </w:rPr>
-        <w:t xml:space="preserve">Do upset plot using above data </w:t>
-      </w:r>
-      <w:r>
-        <w:rPr>
-          <w:rFonts w:ascii="Arial" w:hAnsi="Arial" w:cs="Arial"/>
-          <w:sz w:val="22"/>
-          <w:szCs w:val="22"/>
-        </w:rPr>
-        <w:t>(</w:t>
-      </w:r>
-      <w:r>
-        <w:rPr>
-          <w:rFonts w:ascii="Arial" w:hAnsi="Arial" w:cs="Arial"/>
-          <w:sz w:val="22"/>
-          <w:szCs w:val="22"/>
-        </w:rPr>
-        <w:t>CCZ_ALL_SPP_DATA_2022-11-05</w:t>
-      </w:r>
-      <w:r>
-        <w:rPr>
-          <w:rFonts w:ascii="Arial" w:hAnsi="Arial" w:cs="Arial"/>
-          <w:sz w:val="22"/>
-          <w:szCs w:val="22"/>
-        </w:rPr>
-        <w:t xml:space="preserve">) </w:t>
+        <w:t>plot</w:t>
+      </w:r>
+      <w:r>
+        <w:rPr>
+          <w:rFonts w:ascii="Arial" w:hAnsi="Arial" w:cs="Arial"/>
+          <w:sz w:val="22"/>
+          <w:szCs w:val="22"/>
+        </w:rPr>
+        <w:t xml:space="preserve"> using above data </w:t>
+      </w:r>
+      <w:r>
+        <w:rPr>
+          <w:rFonts w:ascii="Arial" w:hAnsi="Arial" w:cs="Arial"/>
+          <w:sz w:val="22"/>
+          <w:szCs w:val="22"/>
+        </w:rPr>
+        <w:t xml:space="preserve">(CCZ_ALL_SPP_DATA_2022-11-05) </w:t>
       </w:r>
       <w:r>
         <w:rPr>
@@ -652,100 +580,155 @@
           <w:szCs w:val="22"/>
         </w:rPr>
       </w:pPr>
-    </w:p>
-    <w:p>
-      <w:pPr>
-        <w:rPr>
-          <w:rFonts w:ascii="Arial" w:hAnsi="Arial" w:cs="Arial"/>
-          <w:sz w:val="22"/>
-          <w:szCs w:val="22"/>
-        </w:rPr>
-      </w:pPr>
-      <w:r>
-        <w:rPr>
-          <w:rFonts w:ascii="Arial" w:hAnsi="Arial" w:cs="Arial"/>
-          <w:sz w:val="22"/>
-          <w:szCs w:val="22"/>
-        </w:rPr>
-        <w:t>M to compile a version of final data for analysis but at all taxa levels not just spp (</w:t>
-      </w:r>
-      <w:proofErr w:type="gramStart"/>
-      <w:r>
-        <w:rPr>
-          <w:rFonts w:ascii="Arial" w:hAnsi="Arial" w:cs="Arial"/>
-          <w:sz w:val="22"/>
-          <w:szCs w:val="22"/>
-        </w:rPr>
-        <w:t>i.e.</w:t>
-      </w:r>
-      <w:proofErr w:type="gramEnd"/>
-      <w:r>
-        <w:rPr>
-          <w:rFonts w:ascii="Arial" w:hAnsi="Arial" w:cs="Arial"/>
-          <w:sz w:val="22"/>
-          <w:szCs w:val="22"/>
-        </w:rPr>
-        <w:t xml:space="preserve"> </w:t>
-      </w:r>
-      <w:r>
-        <w:rPr>
-          <w:rFonts w:ascii="Arial" w:hAnsi="Arial" w:cs="Arial"/>
-          <w:sz w:val="22"/>
-          <w:szCs w:val="22"/>
-        </w:rPr>
-        <w:t>CCZ_ALL_SPP_DATA_2022-11-05</w:t>
-      </w:r>
-      <w:r>
-        <w:rPr>
-          <w:rFonts w:ascii="Arial" w:hAnsi="Arial" w:cs="Arial"/>
-          <w:sz w:val="22"/>
-          <w:szCs w:val="22"/>
-        </w:rPr>
-        <w:t xml:space="preserve"> but records </w:t>
-      </w:r>
-      <w:proofErr w:type="spellStart"/>
-      <w:r>
-        <w:rPr>
-          <w:rFonts w:ascii="Arial" w:hAnsi="Arial" w:cs="Arial"/>
-          <w:sz w:val="22"/>
-          <w:szCs w:val="22"/>
-        </w:rPr>
-        <w:t>id’d</w:t>
-      </w:r>
-      <w:proofErr w:type="spellEnd"/>
-      <w:r>
-        <w:rPr>
-          <w:rFonts w:ascii="Arial" w:hAnsi="Arial" w:cs="Arial"/>
-          <w:sz w:val="22"/>
-          <w:szCs w:val="22"/>
-        </w:rPr>
-        <w:t xml:space="preserve"> only to family level)</w:t>
-      </w:r>
-    </w:p>
-    <w:p>
-      <w:pPr>
-        <w:rPr>
-          <w:rFonts w:ascii="Arial" w:hAnsi="Arial" w:cs="Arial"/>
-          <w:sz w:val="22"/>
-          <w:szCs w:val="22"/>
-        </w:rPr>
-      </w:pPr>
-    </w:p>
-    <w:p>
-      <w:pPr>
-        <w:rPr>
-          <w:rFonts w:ascii="Arial" w:hAnsi="Arial" w:cs="Arial"/>
-          <w:sz w:val="22"/>
-          <w:szCs w:val="22"/>
-        </w:rPr>
-      </w:pPr>
-      <w:r>
-        <w:rPr>
-          <w:rFonts w:ascii="Arial" w:hAnsi="Arial" w:cs="Arial"/>
-          <w:sz w:val="22"/>
-          <w:szCs w:val="22"/>
-        </w:rPr>
-        <w:t>Use above data to rerun family accumulation curve (fig3a) and supp fig violin plot phyla by depth</w:t>
+      <w:r>
+        <w:rPr>
+          <w:rFonts w:ascii="Arial" w:hAnsi="Arial" w:cs="Arial"/>
+          <w:b/>
+          <w:bCs/>
+          <w:sz w:val="22"/>
+          <w:szCs w:val="22"/>
+        </w:rPr>
+        <w:t>Do MDS plot</w:t>
+      </w:r>
+      <w:r>
+        <w:rPr>
+          <w:rFonts w:ascii="Arial" w:hAnsi="Arial" w:cs="Arial"/>
+          <w:sz w:val="22"/>
+          <w:szCs w:val="22"/>
+        </w:rPr>
+        <w:t xml:space="preserve"> by region or depth bins?</w:t>
+      </w:r>
+    </w:p>
+    <w:p>
+      <w:pPr>
+        <w:rPr>
+          <w:rFonts w:ascii="Arial" w:hAnsi="Arial" w:cs="Arial"/>
+          <w:sz w:val="22"/>
+          <w:szCs w:val="22"/>
+        </w:rPr>
+      </w:pPr>
+    </w:p>
+    <w:p>
+      <w:pPr>
+        <w:rPr>
+          <w:rFonts w:ascii="Arial" w:hAnsi="Arial" w:cs="Arial"/>
+          <w:sz w:val="22"/>
+          <w:szCs w:val="22"/>
+        </w:rPr>
+      </w:pPr>
+      <w:r>
+        <w:rPr>
+          <w:rFonts w:ascii="Arial" w:hAnsi="Arial" w:cs="Arial"/>
+          <w:b/>
+          <w:bCs/>
+          <w:sz w:val="22"/>
+          <w:szCs w:val="22"/>
+        </w:rPr>
+        <w:t>C</w:t>
+      </w:r>
+      <w:r>
+        <w:rPr>
+          <w:rFonts w:ascii="Arial" w:hAnsi="Arial" w:cs="Arial"/>
+          <w:b/>
+          <w:bCs/>
+          <w:sz w:val="22"/>
+          <w:szCs w:val="22"/>
+        </w:rPr>
+        <w:t xml:space="preserve">ompile </w:t>
+      </w:r>
+      <w:r>
+        <w:rPr>
+          <w:rFonts w:ascii="Arial" w:hAnsi="Arial" w:cs="Arial"/>
+          <w:b/>
+          <w:bCs/>
+          <w:sz w:val="22"/>
+          <w:szCs w:val="22"/>
+        </w:rPr>
+        <w:t>final data- all taxa</w:t>
+      </w:r>
+      <w:r>
+        <w:rPr>
+          <w:rFonts w:ascii="Arial" w:hAnsi="Arial" w:cs="Arial"/>
+          <w:sz w:val="22"/>
+          <w:szCs w:val="22"/>
+        </w:rPr>
+        <w:t xml:space="preserve"> final data for analysis but at all taxa levels not just spp</w:t>
+      </w:r>
+      <w:r>
+        <w:rPr>
+          <w:rFonts w:ascii="Arial" w:hAnsi="Arial" w:cs="Arial"/>
+          <w:sz w:val="22"/>
+          <w:szCs w:val="22"/>
+        </w:rPr>
+        <w:t xml:space="preserve">-level </w:t>
+      </w:r>
+      <w:r>
+        <w:rPr>
+          <w:rFonts w:ascii="Arial" w:hAnsi="Arial" w:cs="Arial"/>
+          <w:sz w:val="22"/>
+          <w:szCs w:val="22"/>
+        </w:rPr>
+        <w:t xml:space="preserve">(i.e. CCZ_ALL_SPP_DATA_2022-11-05 but records id’d </w:t>
+      </w:r>
+      <w:r>
+        <w:rPr>
+          <w:rFonts w:ascii="Arial" w:hAnsi="Arial" w:cs="Arial"/>
+          <w:sz w:val="22"/>
+          <w:szCs w:val="22"/>
+        </w:rPr>
+        <w:t>to all taxon levels not filtered for spp only</w:t>
+      </w:r>
+      <w:r>
+        <w:rPr>
+          <w:rFonts w:ascii="Arial" w:hAnsi="Arial" w:cs="Arial"/>
+          <w:sz w:val="22"/>
+          <w:szCs w:val="22"/>
+        </w:rPr>
+        <w:t>)</w:t>
+      </w:r>
+    </w:p>
+    <w:p>
+      <w:pPr>
+        <w:rPr>
+          <w:rFonts w:ascii="Arial" w:hAnsi="Arial" w:cs="Arial"/>
+          <w:sz w:val="22"/>
+          <w:szCs w:val="22"/>
+        </w:rPr>
+      </w:pPr>
+    </w:p>
+    <w:p>
+      <w:pPr>
+        <w:rPr>
+          <w:rFonts w:ascii="Arial" w:hAnsi="Arial" w:cs="Arial"/>
+          <w:sz w:val="22"/>
+          <w:szCs w:val="22"/>
+        </w:rPr>
+      </w:pPr>
+      <w:r>
+        <w:rPr>
+          <w:rFonts w:ascii="Arial" w:hAnsi="Arial" w:cs="Arial"/>
+          <w:b/>
+          <w:bCs/>
+          <w:sz w:val="22"/>
+          <w:szCs w:val="22"/>
+        </w:rPr>
+        <w:t>rerun family accumulation curve</w:t>
+      </w:r>
+      <w:r>
+        <w:rPr>
+          <w:rFonts w:ascii="Arial" w:hAnsi="Arial" w:cs="Arial"/>
+          <w:sz w:val="22"/>
+          <w:szCs w:val="22"/>
+        </w:rPr>
+        <w:t xml:space="preserve"> (fig3a) and supp fig violin plot phyla by depth</w:t>
+      </w:r>
+      <w:r>
+        <w:rPr>
+          <w:rFonts w:ascii="Arial" w:hAnsi="Arial" w:cs="Arial"/>
+          <w:sz w:val="22"/>
+          <w:szCs w:val="22"/>
+        </w:rPr>
+        <w:t xml:space="preserve"> using above data</w:t>
       </w:r>
     </w:p>
     <w:p>

</xml_diff>

<commit_message>
Updated make results- figs script updated some data files
</commit_message>
<xml_diff>
--- a/To do.docx
+++ b/To do.docx
@@ -99,7 +99,27 @@
           <w:sz w:val="22"/>
           <w:szCs w:val="22"/>
         </w:rPr>
-        <w:t xml:space="preserve"> Finished making 5 degree grid, need site coordinates to aggregate. Will check data</w:t>
+        <w:t xml:space="preserve"> Finished making </w:t>
+      </w:r>
+      <w:proofErr w:type="gramStart"/>
+      <w:r>
+        <w:rPr>
+          <w:rFonts w:ascii="Arial" w:hAnsi="Arial" w:cs="Arial"/>
+          <w:color w:val="FF0000"/>
+          <w:sz w:val="22"/>
+          <w:szCs w:val="22"/>
+        </w:rPr>
+        <w:t>5 degree</w:t>
+      </w:r>
+      <w:proofErr w:type="gramEnd"/>
+      <w:r>
+        <w:rPr>
+          <w:rFonts w:ascii="Arial" w:hAnsi="Arial" w:cs="Arial"/>
+          <w:color w:val="FF0000"/>
+          <w:sz w:val="22"/>
+          <w:szCs w:val="22"/>
+        </w:rPr>
+        <w:t xml:space="preserve"> grid, need site coordinates to aggregate. Will check data</w:t>
       </w:r>
       <w:r>
         <w:rPr>
@@ -128,8 +148,16 @@
         <w:rPr>
           <w:rFonts w:ascii="Arial" w:hAnsi="Arial" w:cs="Arial"/>
         </w:rPr>
-        <w:t>- may need some explan</w:t>
-      </w:r>
+        <w:t xml:space="preserve">- may need some </w:t>
+      </w:r>
+      <w:proofErr w:type="spellStart"/>
+      <w:r>
+        <w:rPr>
+          <w:rFonts w:ascii="Arial" w:hAnsi="Arial" w:cs="Arial"/>
+        </w:rPr>
+        <w:t>explan</w:t>
+      </w:r>
+      <w:proofErr w:type="spellEnd"/>
       <w:r>
         <w:rPr>
           <w:rFonts w:ascii="Arial" w:hAnsi="Arial" w:cs="Arial"/>
@@ -183,7 +211,25 @@
           <w:sz w:val="22"/>
           <w:szCs w:val="22"/>
         </w:rPr>
-        <w:t xml:space="preserve"> – fig 3c currently – total phyla-classes/orders/families/genera- log total and get a predicted species value from slope intercept (try predict function?)</w:t>
+        <w:t xml:space="preserve"> – fig 3c currently – total phyla-classes/orders/families/genera- log total and get a predicted species value from slope intercept (try </w:t>
+      </w:r>
+      <w:proofErr w:type="gramStart"/>
+      <w:r>
+        <w:rPr>
+          <w:rFonts w:ascii="Arial" w:hAnsi="Arial" w:cs="Arial"/>
+          <w:sz w:val="22"/>
+          <w:szCs w:val="22"/>
+        </w:rPr>
+        <w:t>predict</w:t>
+      </w:r>
+      <w:proofErr w:type="gramEnd"/>
+      <w:r>
+        <w:rPr>
+          <w:rFonts w:ascii="Arial" w:hAnsi="Arial" w:cs="Arial"/>
+          <w:sz w:val="22"/>
+          <w:szCs w:val="22"/>
+        </w:rPr>
+        <w:t xml:space="preserve"> function?)</w:t>
       </w:r>
     </w:p>
     <w:p>
@@ -228,7 +274,79 @@
           <w:sz w:val="22"/>
           <w:szCs w:val="22"/>
         </w:rPr>
-        <w:t xml:space="preserve"> ie Cowell et al., 2012– from specaccum? From specpool? From estimateS?</w:t>
+        <w:t xml:space="preserve"> </w:t>
+      </w:r>
+      <w:proofErr w:type="gramStart"/>
+      <w:r>
+        <w:rPr>
+          <w:rFonts w:ascii="Arial" w:hAnsi="Arial" w:cs="Arial"/>
+          <w:sz w:val="22"/>
+          <w:szCs w:val="22"/>
+        </w:rPr>
+        <w:t>ie</w:t>
+      </w:r>
+      <w:proofErr w:type="gramEnd"/>
+      <w:r>
+        <w:rPr>
+          <w:rFonts w:ascii="Arial" w:hAnsi="Arial" w:cs="Arial"/>
+          <w:sz w:val="22"/>
+          <w:szCs w:val="22"/>
+        </w:rPr>
+        <w:t xml:space="preserve"> Cowell et al., 2012– from </w:t>
+      </w:r>
+      <w:proofErr w:type="spellStart"/>
+      <w:r>
+        <w:rPr>
+          <w:rFonts w:ascii="Arial" w:hAnsi="Arial" w:cs="Arial"/>
+          <w:sz w:val="22"/>
+          <w:szCs w:val="22"/>
+        </w:rPr>
+        <w:t>specaccum</w:t>
+      </w:r>
+      <w:proofErr w:type="spellEnd"/>
+      <w:r>
+        <w:rPr>
+          <w:rFonts w:ascii="Arial" w:hAnsi="Arial" w:cs="Arial"/>
+          <w:sz w:val="22"/>
+          <w:szCs w:val="22"/>
+        </w:rPr>
+        <w:t xml:space="preserve">? From </w:t>
+      </w:r>
+      <w:proofErr w:type="spellStart"/>
+      <w:r>
+        <w:rPr>
+          <w:rFonts w:ascii="Arial" w:hAnsi="Arial" w:cs="Arial"/>
+          <w:sz w:val="22"/>
+          <w:szCs w:val="22"/>
+        </w:rPr>
+        <w:t>specpool</w:t>
+      </w:r>
+      <w:proofErr w:type="spellEnd"/>
+      <w:r>
+        <w:rPr>
+          <w:rFonts w:ascii="Arial" w:hAnsi="Arial" w:cs="Arial"/>
+          <w:sz w:val="22"/>
+          <w:szCs w:val="22"/>
+        </w:rPr>
+        <w:t xml:space="preserve">? From </w:t>
+      </w:r>
+      <w:proofErr w:type="spellStart"/>
+      <w:r>
+        <w:rPr>
+          <w:rFonts w:ascii="Arial" w:hAnsi="Arial" w:cs="Arial"/>
+          <w:sz w:val="22"/>
+          <w:szCs w:val="22"/>
+        </w:rPr>
+        <w:t>estimateS</w:t>
+      </w:r>
+      <w:proofErr w:type="spellEnd"/>
+      <w:r>
+        <w:rPr>
+          <w:rFonts w:ascii="Arial" w:hAnsi="Arial" w:cs="Arial"/>
+          <w:sz w:val="22"/>
+          <w:szCs w:val="22"/>
+        </w:rPr>
+        <w:t>?</w:t>
       </w:r>
     </w:p>
     <w:p>
@@ -265,230 +383,15 @@
           <w:sz w:val="22"/>
           <w:szCs w:val="22"/>
         </w:rPr>
-        <w:t>Rerun species-level richness estimates and curves for</w:t>
-      </w:r>
-      <w:r>
-        <w:rPr>
-          <w:rFonts w:ascii="Arial" w:hAnsi="Arial" w:cs="Arial"/>
-          <w:sz w:val="22"/>
-          <w:szCs w:val="22"/>
-        </w:rPr>
-        <w:t xml:space="preserve"> – species accumulation, rarefaction in vegan, chao1 and chao2 in iNEXT using final data-</w:t>
-      </w:r>
-    </w:p>
-    <w:p>
-      <w:pPr>
-        <w:rPr>
-          <w:rFonts w:ascii="Arial" w:hAnsi="Arial" w:cs="Arial"/>
-          <w:sz w:val="22"/>
-          <w:szCs w:val="22"/>
-        </w:rPr>
-      </w:pPr>
-      <w:r>
-        <w:rPr>
-          <w:rFonts w:ascii="Arial" w:hAnsi="Arial" w:cs="Arial"/>
-          <w:sz w:val="22"/>
-          <w:szCs w:val="22"/>
-        </w:rPr>
-        <w:t>CCZ_ALL_SPP_DATA_2022-11-05</w:t>
-      </w:r>
-    </w:p>
-    <w:p>
-      <w:pPr>
-        <w:rPr>
-          <w:rFonts w:ascii="Arial" w:hAnsi="Arial" w:cs="Arial"/>
-          <w:sz w:val="22"/>
-          <w:szCs w:val="22"/>
-        </w:rPr>
-      </w:pPr>
-    </w:p>
-    <w:p>
-      <w:pPr>
-        <w:rPr>
-          <w:rFonts w:ascii="Arial" w:hAnsi="Arial" w:cs="Arial"/>
-          <w:sz w:val="22"/>
-          <w:szCs w:val="22"/>
-        </w:rPr>
-      </w:pPr>
-      <w:r>
-        <w:rPr>
-          <w:rFonts w:ascii="Arial" w:hAnsi="Arial" w:cs="Arial"/>
-          <w:sz w:val="22"/>
-          <w:szCs w:val="22"/>
-        </w:rPr>
-        <w:t>NB</w:t>
-      </w:r>
-      <w:r>
-        <w:rPr>
-          <w:rFonts w:ascii="Arial" w:hAnsi="Arial" w:cs="Arial"/>
-          <w:sz w:val="22"/>
-          <w:szCs w:val="22"/>
-        </w:rPr>
-        <w:t xml:space="preserve"> 1</w:t>
-      </w:r>
-      <w:r>
-        <w:rPr>
-          <w:rFonts w:ascii="Arial" w:hAnsi="Arial" w:cs="Arial"/>
-          <w:sz w:val="22"/>
-          <w:szCs w:val="22"/>
-          <w:vertAlign w:val="superscript"/>
-        </w:rPr>
-        <w:t>st</w:t>
-      </w:r>
-      <w:r>
-        <w:rPr>
-          <w:rFonts w:ascii="Arial" w:hAnsi="Arial" w:cs="Arial"/>
-          <w:sz w:val="22"/>
-          <w:szCs w:val="22"/>
-        </w:rPr>
-        <w:t xml:space="preserve"> 3 rows relevant ones- site/abundance/species</w:t>
-      </w:r>
-      <w:r>
-        <w:rPr>
-          <w:rFonts w:ascii="Arial" w:hAnsi="Arial" w:cs="Arial"/>
-          <w:sz w:val="22"/>
-          <w:szCs w:val="22"/>
-        </w:rPr>
-        <w:t xml:space="preserve"> + </w:t>
-      </w:r>
-      <w:r>
-        <w:rPr>
-          <w:rFonts w:ascii="Arial" w:hAnsi="Arial" w:cs="Arial"/>
-          <w:sz w:val="22"/>
-          <w:szCs w:val="22"/>
-        </w:rPr>
-        <w:t xml:space="preserve">extra columns- </w:t>
-      </w:r>
-    </w:p>
-    <w:p>
-      <w:pPr>
-        <w:rPr>
-          <w:rFonts w:ascii="Arial" w:hAnsi="Arial" w:cs="Arial"/>
-          <w:sz w:val="22"/>
-          <w:szCs w:val="22"/>
-        </w:rPr>
-      </w:pPr>
-      <w:r>
-        <w:rPr>
-          <w:rFonts w:ascii="Arial" w:hAnsi="Arial" w:cs="Arial"/>
-          <w:sz w:val="22"/>
-          <w:szCs w:val="22"/>
-        </w:rPr>
-        <w:t>‘</w:t>
-      </w:r>
-      <w:r>
-        <w:rPr>
-          <w:rFonts w:ascii="Arial" w:hAnsi="Arial" w:cs="Arial"/>
-          <w:sz w:val="22"/>
-          <w:szCs w:val="22"/>
-        </w:rPr>
-        <w:t>rec</w:t>
-      </w:r>
-      <w:r>
-        <w:rPr>
-          <w:rFonts w:ascii="Arial" w:hAnsi="Arial" w:cs="Arial"/>
-          <w:sz w:val="22"/>
-          <w:szCs w:val="22"/>
-        </w:rPr>
-        <w:t>’</w:t>
-      </w:r>
-      <w:r>
-        <w:rPr>
-          <w:rFonts w:ascii="Arial" w:hAnsi="Arial" w:cs="Arial"/>
-          <w:sz w:val="22"/>
-          <w:szCs w:val="22"/>
-        </w:rPr>
-        <w:t xml:space="preserve"> for row records from each data source- (literature/DeepData/OBIS/GBIF- recorded in row ‘SOURCE’)</w:t>
-      </w:r>
-    </w:p>
-    <w:p>
-      <w:pPr>
-        <w:rPr>
-          <w:rFonts w:ascii="Arial" w:hAnsi="Arial" w:cs="Arial"/>
-          <w:sz w:val="22"/>
-          <w:szCs w:val="22"/>
-        </w:rPr>
-      </w:pPr>
-      <w:r>
-        <w:rPr>
-          <w:rFonts w:ascii="Arial" w:hAnsi="Arial" w:cs="Arial"/>
-          <w:sz w:val="22"/>
-          <w:szCs w:val="22"/>
-        </w:rPr>
-        <w:t>‘</w:t>
-      </w:r>
-      <w:r>
-        <w:rPr>
-          <w:rFonts w:ascii="Arial" w:hAnsi="Arial" w:cs="Arial"/>
-          <w:sz w:val="22"/>
-          <w:szCs w:val="22"/>
-        </w:rPr>
-        <w:t>site_cat</w:t>
-      </w:r>
-      <w:r>
-        <w:rPr>
-          <w:rFonts w:ascii="Arial" w:hAnsi="Arial" w:cs="Arial"/>
-          <w:sz w:val="22"/>
-          <w:szCs w:val="22"/>
-        </w:rPr>
-        <w:t>’</w:t>
-      </w:r>
-      <w:r>
-        <w:rPr>
-          <w:rFonts w:ascii="Arial" w:hAnsi="Arial" w:cs="Arial"/>
-          <w:sz w:val="22"/>
-          <w:szCs w:val="22"/>
-        </w:rPr>
-        <w:t xml:space="preserve"> for size fraction- can use to subset data and run curves separately for mega-macro and meiofauna</w:t>
-      </w:r>
-    </w:p>
-    <w:p>
-      <w:pPr>
-        <w:rPr>
-          <w:rFonts w:ascii="Arial" w:hAnsi="Arial" w:cs="Arial"/>
-          <w:sz w:val="22"/>
-          <w:szCs w:val="22"/>
-        </w:rPr>
-      </w:pPr>
-      <w:r>
-        <w:rPr>
-          <w:rFonts w:ascii="Arial" w:hAnsi="Arial" w:cs="Arial"/>
-          <w:sz w:val="22"/>
-          <w:szCs w:val="22"/>
-        </w:rPr>
-        <w:t>‘</w:t>
-      </w:r>
-      <w:r>
-        <w:rPr>
-          <w:rFonts w:ascii="Arial" w:hAnsi="Arial" w:cs="Arial"/>
-          <w:sz w:val="22"/>
-          <w:szCs w:val="22"/>
-        </w:rPr>
-        <w:t>REGION</w:t>
-      </w:r>
-      <w:r>
-        <w:rPr>
-          <w:rFonts w:ascii="Arial" w:hAnsi="Arial" w:cs="Arial"/>
-          <w:sz w:val="22"/>
-          <w:szCs w:val="22"/>
-        </w:rPr>
-        <w:t>’</w:t>
-      </w:r>
-      <w:r>
-        <w:rPr>
-          <w:rFonts w:ascii="Arial" w:hAnsi="Arial" w:cs="Arial"/>
-          <w:sz w:val="22"/>
-          <w:szCs w:val="22"/>
-        </w:rPr>
-        <w:t>- can</w:t>
-      </w:r>
-      <w:r>
-        <w:rPr>
-          <w:rFonts w:ascii="Arial" w:hAnsi="Arial" w:cs="Arial"/>
-          <w:sz w:val="22"/>
-          <w:szCs w:val="22"/>
-        </w:rPr>
-        <w:t xml:space="preserve"> use to subset data and run curves separately for regions- west-central-east- </w:t>
+        <w:t>Do MDS plot</w:t>
+      </w:r>
+      <w:r>
+        <w:rPr>
+          <w:rFonts w:ascii="Arial" w:hAnsi="Arial" w:cs="Arial"/>
+          <w:sz w:val="22"/>
+          <w:szCs w:val="22"/>
+        </w:rPr>
+        <w:t xml:space="preserve"> by region or depth bins?</w:t>
       </w:r>
     </w:p>
     <w:p>
@@ -516,8 +419,9 @@
           <w:sz w:val="22"/>
           <w:szCs w:val="22"/>
         </w:rPr>
-        <w:t xml:space="preserve">Do </w:t>
-      </w:r>
+        <w:t>Do community matrix plot by contract area-</w:t>
+      </w:r>
+      <w:proofErr w:type="spellStart"/>
       <w:r>
         <w:rPr>
           <w:rFonts w:ascii="Arial" w:hAnsi="Arial" w:cs="Arial"/>
@@ -526,8 +430,9 @@
           <w:sz w:val="22"/>
           <w:szCs w:val="22"/>
         </w:rPr>
-        <w:t xml:space="preserve">UpSet </w:t>
-      </w:r>
+        <w:t>apei</w:t>
+      </w:r>
+      <w:proofErr w:type="spellEnd"/>
       <w:r>
         <w:rPr>
           <w:rFonts w:ascii="Arial" w:hAnsi="Arial" w:cs="Arial"/>
@@ -536,31 +441,43 @@
           <w:sz w:val="22"/>
           <w:szCs w:val="22"/>
         </w:rPr>
-        <w:t>plot</w:t>
-      </w:r>
-      <w:r>
-        <w:rPr>
-          <w:rFonts w:ascii="Arial" w:hAnsi="Arial" w:cs="Arial"/>
-          <w:sz w:val="22"/>
-          <w:szCs w:val="22"/>
-        </w:rPr>
-        <w:t xml:space="preserve"> using above data </w:t>
-      </w:r>
-      <w:r>
-        <w:rPr>
-          <w:rFonts w:ascii="Arial" w:hAnsi="Arial" w:cs="Arial"/>
-          <w:sz w:val="22"/>
-          <w:szCs w:val="22"/>
-        </w:rPr>
-        <w:t xml:space="preserve">(CCZ_ALL_SPP_DATA_2022-11-05) </w:t>
-      </w:r>
-      <w:r>
-        <w:rPr>
-          <w:rFonts w:ascii="Arial" w:hAnsi="Arial" w:cs="Arial"/>
-          <w:sz w:val="22"/>
-          <w:szCs w:val="22"/>
-        </w:rPr>
-        <w:t>by region</w:t>
+        <w:t xml:space="preserve"> to figure out if any singletons over area (</w:t>
+      </w:r>
+      <w:proofErr w:type="gramStart"/>
+      <w:r>
+        <w:rPr>
+          <w:rFonts w:ascii="Arial" w:hAnsi="Arial" w:cs="Arial"/>
+          <w:sz w:val="22"/>
+          <w:szCs w:val="22"/>
+        </w:rPr>
+        <w:t>ie</w:t>
+      </w:r>
+      <w:proofErr w:type="gramEnd"/>
+      <w:r>
+        <w:rPr>
+          <w:rFonts w:ascii="Arial" w:hAnsi="Arial" w:cs="Arial"/>
+          <w:sz w:val="22"/>
+          <w:szCs w:val="22"/>
+        </w:rPr>
+        <w:t xml:space="preserve"> species known from one specimen- generally per deployment- but here by region ie </w:t>
+      </w:r>
+      <w:proofErr w:type="spellStart"/>
+      <w:r>
+        <w:rPr>
+          <w:rFonts w:ascii="Arial" w:hAnsi="Arial" w:cs="Arial"/>
+          <w:sz w:val="22"/>
+          <w:szCs w:val="22"/>
+        </w:rPr>
+        <w:t>Spionis</w:t>
+      </w:r>
+      <w:proofErr w:type="spellEnd"/>
+      <w:r>
+        <w:rPr>
+          <w:rFonts w:ascii="Arial" w:hAnsi="Arial" w:cs="Arial"/>
+          <w:sz w:val="22"/>
+          <w:szCs w:val="22"/>
+        </w:rPr>
+        <w:t xml:space="preserve"> sp. A is only in APEI-10)</w:t>
       </w:r>
     </w:p>
     <w:p>
@@ -588,15 +505,327 @@
           <w:sz w:val="22"/>
           <w:szCs w:val="22"/>
         </w:rPr>
-        <w:t>Do MDS plot</w:t>
-      </w:r>
-      <w:r>
-        <w:rPr>
-          <w:rFonts w:ascii="Arial" w:hAnsi="Arial" w:cs="Arial"/>
-          <w:sz w:val="22"/>
-          <w:szCs w:val="22"/>
-        </w:rPr>
-        <w:t xml:space="preserve"> by region or depth bins?</w:t>
+        <w:t>Rerun species-level richness estimates and curves for</w:t>
+      </w:r>
+      <w:r>
+        <w:rPr>
+          <w:rFonts w:ascii="Arial" w:hAnsi="Arial" w:cs="Arial"/>
+          <w:sz w:val="22"/>
+          <w:szCs w:val="22"/>
+        </w:rPr>
+        <w:t xml:space="preserve"> – species accumulation, rarefaction in vegan, chao1 and chao2 in iNEXT using final data-</w:t>
+      </w:r>
+    </w:p>
+    <w:p>
+      <w:pPr>
+        <w:rPr>
+          <w:rFonts w:ascii="Arial" w:hAnsi="Arial" w:cs="Arial"/>
+          <w:sz w:val="22"/>
+          <w:szCs w:val="22"/>
+        </w:rPr>
+      </w:pPr>
+      <w:r>
+        <w:rPr>
+          <w:rFonts w:ascii="Arial" w:hAnsi="Arial" w:cs="Arial"/>
+          <w:sz w:val="22"/>
+          <w:szCs w:val="22"/>
+        </w:rPr>
+        <w:t>CCZ_ALL_SPP_DATA_2022-11-05</w:t>
+      </w:r>
+    </w:p>
+    <w:p>
+      <w:pPr>
+        <w:ind w:firstLine="720"/>
+        <w:rPr>
+          <w:rFonts w:ascii="Arial" w:hAnsi="Arial" w:cs="Arial"/>
+          <w:color w:val="FF0000"/>
+          <w:sz w:val="22"/>
+          <w:szCs w:val="22"/>
+        </w:rPr>
+      </w:pPr>
+      <w:r>
+        <w:rPr>
+          <w:rFonts w:ascii="Arial" w:hAnsi="Arial" w:cs="Arial"/>
+          <w:color w:val="FF0000"/>
+          <w:sz w:val="22"/>
+          <w:szCs w:val="22"/>
+        </w:rPr>
+        <w:sym w:font="Wingdings" w:char="F0E0"/>
+      </w:r>
+      <w:r>
+        <w:rPr>
+          <w:rFonts w:ascii="Arial" w:hAnsi="Arial" w:cs="Arial"/>
+          <w:color w:val="FF0000"/>
+          <w:sz w:val="22"/>
+          <w:szCs w:val="22"/>
+        </w:rPr>
+        <w:t xml:space="preserve"> </w:t>
+      </w:r>
+      <w:r>
+        <w:rPr>
+          <w:rFonts w:ascii="Arial" w:hAnsi="Arial" w:cs="Arial"/>
+          <w:color w:val="FF0000"/>
+          <w:sz w:val="22"/>
+          <w:szCs w:val="22"/>
+        </w:rPr>
+        <w:t xml:space="preserve">done </w:t>
+      </w:r>
+      <w:r>
+        <w:rPr>
+          <w:rFonts w:ascii="Arial" w:hAnsi="Arial" w:cs="Arial"/>
+          <w:color w:val="FF0000"/>
+          <w:sz w:val="22"/>
+          <w:szCs w:val="22"/>
+        </w:rPr>
+        <w:t>but minor data updates- need to update file and rerun (</w:t>
+      </w:r>
+      <w:proofErr w:type="gramStart"/>
+      <w:r>
+        <w:rPr>
+          <w:rFonts w:ascii="Arial" w:hAnsi="Arial" w:cs="Arial"/>
+          <w:color w:val="FF0000"/>
+          <w:sz w:val="22"/>
+          <w:szCs w:val="22"/>
+        </w:rPr>
+        <w:t>ie</w:t>
+      </w:r>
+      <w:proofErr w:type="gramEnd"/>
+      <w:r>
+        <w:rPr>
+          <w:rFonts w:ascii="Arial" w:hAnsi="Arial" w:cs="Arial"/>
+          <w:color w:val="FF0000"/>
+          <w:sz w:val="22"/>
+          <w:szCs w:val="22"/>
+        </w:rPr>
+        <w:t xml:space="preserve"> </w:t>
+      </w:r>
+      <w:r>
+        <w:rPr>
+          <w:rFonts w:ascii="Arial" w:hAnsi="Arial" w:cs="Arial"/>
+          <w:color w:val="FF0000"/>
+          <w:sz w:val="22"/>
+          <w:szCs w:val="22"/>
+        </w:rPr>
+        <w:t>CCZ_ALL_SPP_DATA_2022-11-05</w:t>
+      </w:r>
+      <w:r>
+        <w:rPr>
+          <w:rFonts w:ascii="Arial" w:hAnsi="Arial" w:cs="Arial"/>
+          <w:color w:val="FF0000"/>
+          <w:sz w:val="22"/>
+          <w:szCs w:val="22"/>
+        </w:rPr>
+        <w:t>)</w:t>
+      </w:r>
+    </w:p>
+    <w:p>
+      <w:pPr>
+        <w:rPr>
+          <w:rFonts w:ascii="Arial" w:hAnsi="Arial" w:cs="Arial"/>
+          <w:sz w:val="22"/>
+          <w:szCs w:val="22"/>
+        </w:rPr>
+      </w:pPr>
+    </w:p>
+    <w:p>
+      <w:pPr>
+        <w:rPr>
+          <w:rFonts w:ascii="Arial" w:hAnsi="Arial" w:cs="Arial"/>
+          <w:sz w:val="22"/>
+          <w:szCs w:val="22"/>
+        </w:rPr>
+      </w:pPr>
+      <w:r>
+        <w:rPr>
+          <w:rFonts w:ascii="Arial" w:hAnsi="Arial" w:cs="Arial"/>
+          <w:sz w:val="22"/>
+          <w:szCs w:val="22"/>
+        </w:rPr>
+        <w:t>NB</w:t>
+      </w:r>
+      <w:r>
+        <w:rPr>
+          <w:rFonts w:ascii="Arial" w:hAnsi="Arial" w:cs="Arial"/>
+          <w:sz w:val="22"/>
+          <w:szCs w:val="22"/>
+        </w:rPr>
+        <w:t xml:space="preserve"> 1</w:t>
+      </w:r>
+      <w:r>
+        <w:rPr>
+          <w:rFonts w:ascii="Arial" w:hAnsi="Arial" w:cs="Arial"/>
+          <w:sz w:val="22"/>
+          <w:szCs w:val="22"/>
+          <w:vertAlign w:val="superscript"/>
+        </w:rPr>
+        <w:t>st</w:t>
+      </w:r>
+      <w:r>
+        <w:rPr>
+          <w:rFonts w:ascii="Arial" w:hAnsi="Arial" w:cs="Arial"/>
+          <w:sz w:val="22"/>
+          <w:szCs w:val="22"/>
+        </w:rPr>
+        <w:t xml:space="preserve"> 3 rows relevant ones- site/abundance/species</w:t>
+      </w:r>
+      <w:r>
+        <w:rPr>
+          <w:rFonts w:ascii="Arial" w:hAnsi="Arial" w:cs="Arial"/>
+          <w:sz w:val="22"/>
+          <w:szCs w:val="22"/>
+        </w:rPr>
+        <w:t xml:space="preserve"> + </w:t>
+      </w:r>
+      <w:r>
+        <w:rPr>
+          <w:rFonts w:ascii="Arial" w:hAnsi="Arial" w:cs="Arial"/>
+          <w:sz w:val="22"/>
+          <w:szCs w:val="22"/>
+        </w:rPr>
+        <w:t xml:space="preserve">extra columns- </w:t>
+      </w:r>
+    </w:p>
+    <w:p>
+      <w:pPr>
+        <w:rPr>
+          <w:rFonts w:ascii="Arial" w:hAnsi="Arial" w:cs="Arial"/>
+          <w:sz w:val="22"/>
+          <w:szCs w:val="22"/>
+        </w:rPr>
+      </w:pPr>
+      <w:r>
+        <w:rPr>
+          <w:rFonts w:ascii="Arial" w:hAnsi="Arial" w:cs="Arial"/>
+          <w:sz w:val="22"/>
+          <w:szCs w:val="22"/>
+        </w:rPr>
+        <w:t>‘</w:t>
+      </w:r>
+      <w:r>
+        <w:rPr>
+          <w:rFonts w:ascii="Arial" w:hAnsi="Arial" w:cs="Arial"/>
+          <w:sz w:val="22"/>
+          <w:szCs w:val="22"/>
+        </w:rPr>
+        <w:t>rec</w:t>
+      </w:r>
+      <w:r>
+        <w:rPr>
+          <w:rFonts w:ascii="Arial" w:hAnsi="Arial" w:cs="Arial"/>
+          <w:sz w:val="22"/>
+          <w:szCs w:val="22"/>
+        </w:rPr>
+        <w:t>’</w:t>
+      </w:r>
+      <w:r>
+        <w:rPr>
+          <w:rFonts w:ascii="Arial" w:hAnsi="Arial" w:cs="Arial"/>
+          <w:sz w:val="22"/>
+          <w:szCs w:val="22"/>
+        </w:rPr>
+        <w:t xml:space="preserve"> for row records from each data source- (literature/DeepData/OBIS/GBIF- recorded in row ‘SOURCE’)</w:t>
+      </w:r>
+    </w:p>
+    <w:p>
+      <w:pPr>
+        <w:rPr>
+          <w:rFonts w:ascii="Arial" w:hAnsi="Arial" w:cs="Arial"/>
+          <w:sz w:val="22"/>
+          <w:szCs w:val="22"/>
+        </w:rPr>
+      </w:pPr>
+      <w:r>
+        <w:rPr>
+          <w:rFonts w:ascii="Arial" w:hAnsi="Arial" w:cs="Arial"/>
+          <w:sz w:val="22"/>
+          <w:szCs w:val="22"/>
+        </w:rPr>
+        <w:t>‘</w:t>
+      </w:r>
+      <w:proofErr w:type="spellStart"/>
+      <w:proofErr w:type="gramStart"/>
+      <w:r>
+        <w:rPr>
+          <w:rFonts w:ascii="Arial" w:hAnsi="Arial" w:cs="Arial"/>
+          <w:sz w:val="22"/>
+          <w:szCs w:val="22"/>
+        </w:rPr>
+        <w:t>site</w:t>
+      </w:r>
+      <w:proofErr w:type="gramEnd"/>
+      <w:r>
+        <w:rPr>
+          <w:rFonts w:ascii="Arial" w:hAnsi="Arial" w:cs="Arial"/>
+          <w:sz w:val="22"/>
+          <w:szCs w:val="22"/>
+        </w:rPr>
+        <w:t>_cat</w:t>
+      </w:r>
+      <w:proofErr w:type="spellEnd"/>
+      <w:r>
+        <w:rPr>
+          <w:rFonts w:ascii="Arial" w:hAnsi="Arial" w:cs="Arial"/>
+          <w:sz w:val="22"/>
+          <w:szCs w:val="22"/>
+        </w:rPr>
+        <w:t>’</w:t>
+      </w:r>
+      <w:r>
+        <w:rPr>
+          <w:rFonts w:ascii="Arial" w:hAnsi="Arial" w:cs="Arial"/>
+          <w:sz w:val="22"/>
+          <w:szCs w:val="22"/>
+        </w:rPr>
+        <w:t xml:space="preserve"> for size fraction- can use to subset data and run curves separately for mega-macro and meiofauna</w:t>
+      </w:r>
+    </w:p>
+    <w:p>
+      <w:pPr>
+        <w:rPr>
+          <w:rFonts w:ascii="Arial" w:hAnsi="Arial" w:cs="Arial"/>
+          <w:sz w:val="22"/>
+          <w:szCs w:val="22"/>
+        </w:rPr>
+      </w:pPr>
+      <w:r>
+        <w:rPr>
+          <w:rFonts w:ascii="Arial" w:hAnsi="Arial" w:cs="Arial"/>
+          <w:sz w:val="22"/>
+          <w:szCs w:val="22"/>
+        </w:rPr>
+        <w:t>‘</w:t>
+      </w:r>
+      <w:r>
+        <w:rPr>
+          <w:rFonts w:ascii="Arial" w:hAnsi="Arial" w:cs="Arial"/>
+          <w:sz w:val="22"/>
+          <w:szCs w:val="22"/>
+        </w:rPr>
+        <w:t>REGION</w:t>
+      </w:r>
+      <w:r>
+        <w:rPr>
+          <w:rFonts w:ascii="Arial" w:hAnsi="Arial" w:cs="Arial"/>
+          <w:sz w:val="22"/>
+          <w:szCs w:val="22"/>
+        </w:rPr>
+        <w:t>’</w:t>
+      </w:r>
+      <w:r>
+        <w:rPr>
+          <w:rFonts w:ascii="Arial" w:hAnsi="Arial" w:cs="Arial"/>
+          <w:sz w:val="22"/>
+          <w:szCs w:val="22"/>
+        </w:rPr>
+        <w:t>- can</w:t>
+      </w:r>
+      <w:r>
+        <w:rPr>
+          <w:rFonts w:ascii="Arial" w:hAnsi="Arial" w:cs="Arial"/>
+          <w:sz w:val="22"/>
+          <w:szCs w:val="22"/>
+        </w:rPr>
+        <w:t xml:space="preserve"> use to subset data and run curves separately for regions- west-central-east- </w:t>
       </w:r>
     </w:p>
     <w:p>
@@ -624,7 +853,7 @@
           <w:sz w:val="22"/>
           <w:szCs w:val="22"/>
         </w:rPr>
-        <w:t>C</w:t>
+        <w:t xml:space="preserve">Do </w:t>
       </w:r>
       <w:r>
         <w:rPr>
@@ -634,7 +863,7 @@
           <w:sz w:val="22"/>
           <w:szCs w:val="22"/>
         </w:rPr>
-        <w:t xml:space="preserve">ompile </w:t>
+        <w:t xml:space="preserve">UpSet </w:t>
       </w:r>
       <w:r>
         <w:rPr>
@@ -644,62 +873,103 @@
           <w:sz w:val="22"/>
           <w:szCs w:val="22"/>
         </w:rPr>
-        <w:t>final data- all taxa</w:t>
-      </w:r>
-      <w:r>
-        <w:rPr>
-          <w:rFonts w:ascii="Arial" w:hAnsi="Arial" w:cs="Arial"/>
-          <w:sz w:val="22"/>
-          <w:szCs w:val="22"/>
-        </w:rPr>
-        <w:t xml:space="preserve"> final data for analysis but at all taxa levels not just spp</w:t>
-      </w:r>
-      <w:r>
-        <w:rPr>
-          <w:rFonts w:ascii="Arial" w:hAnsi="Arial" w:cs="Arial"/>
-          <w:sz w:val="22"/>
-          <w:szCs w:val="22"/>
-        </w:rPr>
-        <w:t xml:space="preserve">-level </w:t>
-      </w:r>
-      <w:r>
-        <w:rPr>
-          <w:rFonts w:ascii="Arial" w:hAnsi="Arial" w:cs="Arial"/>
-          <w:sz w:val="22"/>
-          <w:szCs w:val="22"/>
-        </w:rPr>
-        <w:t xml:space="preserve">(i.e. CCZ_ALL_SPP_DATA_2022-11-05 but records id’d </w:t>
-      </w:r>
-      <w:r>
-        <w:rPr>
-          <w:rFonts w:ascii="Arial" w:hAnsi="Arial" w:cs="Arial"/>
-          <w:sz w:val="22"/>
-          <w:szCs w:val="22"/>
-        </w:rPr>
-        <w:t>to all taxon levels not filtered for spp only</w:t>
-      </w:r>
-      <w:r>
-        <w:rPr>
-          <w:rFonts w:ascii="Arial" w:hAnsi="Arial" w:cs="Arial"/>
-          <w:sz w:val="22"/>
-          <w:szCs w:val="22"/>
-        </w:rPr>
-        <w:t>)</w:t>
-      </w:r>
-    </w:p>
-    <w:p>
-      <w:pPr>
-        <w:rPr>
-          <w:rFonts w:ascii="Arial" w:hAnsi="Arial" w:cs="Arial"/>
-          <w:sz w:val="22"/>
-          <w:szCs w:val="22"/>
-        </w:rPr>
-      </w:pPr>
-    </w:p>
-    <w:p>
-      <w:pPr>
-        <w:rPr>
-          <w:rFonts w:ascii="Arial" w:hAnsi="Arial" w:cs="Arial"/>
+        <w:t>plot</w:t>
+      </w:r>
+      <w:r>
+        <w:rPr>
+          <w:rFonts w:ascii="Arial" w:hAnsi="Arial" w:cs="Arial"/>
+          <w:sz w:val="22"/>
+          <w:szCs w:val="22"/>
+        </w:rPr>
+        <w:t xml:space="preserve"> using above data </w:t>
+      </w:r>
+      <w:r>
+        <w:rPr>
+          <w:rFonts w:ascii="Arial" w:hAnsi="Arial" w:cs="Arial"/>
+          <w:sz w:val="22"/>
+          <w:szCs w:val="22"/>
+        </w:rPr>
+        <w:t xml:space="preserve">(CCZ_ALL_SPP_DATA_2022-11-05) </w:t>
+      </w:r>
+      <w:r>
+        <w:rPr>
+          <w:rFonts w:ascii="Arial" w:hAnsi="Arial" w:cs="Arial"/>
+          <w:sz w:val="22"/>
+          <w:szCs w:val="22"/>
+        </w:rPr>
+        <w:t>by region</w:t>
+      </w:r>
+    </w:p>
+    <w:p>
+      <w:pPr>
+        <w:ind w:firstLine="720"/>
+        <w:rPr>
+          <w:rFonts w:ascii="Arial" w:hAnsi="Arial" w:cs="Arial"/>
+          <w:sz w:val="22"/>
+          <w:szCs w:val="22"/>
+        </w:rPr>
+      </w:pPr>
+      <w:r>
+        <w:rPr>
+          <w:rFonts w:ascii="Arial" w:hAnsi="Arial" w:cs="Arial"/>
+          <w:color w:val="FF0000"/>
+          <w:sz w:val="22"/>
+          <w:szCs w:val="22"/>
+        </w:rPr>
+        <w:sym w:font="Wingdings" w:char="F0E0"/>
+      </w:r>
+      <w:r>
+        <w:rPr>
+          <w:rFonts w:ascii="Arial" w:hAnsi="Arial" w:cs="Arial"/>
+          <w:color w:val="FF0000"/>
+          <w:sz w:val="22"/>
+          <w:szCs w:val="22"/>
+        </w:rPr>
+        <w:t xml:space="preserve"> </w:t>
+      </w:r>
+      <w:r>
+        <w:rPr>
+          <w:rFonts w:ascii="Arial" w:hAnsi="Arial" w:cs="Arial"/>
+          <w:color w:val="FF0000"/>
+          <w:sz w:val="22"/>
+          <w:szCs w:val="22"/>
+        </w:rPr>
+        <w:t>done and added into folder – 5</w:t>
+      </w:r>
+      <w:r>
+        <w:rPr>
+          <w:rFonts w:ascii="Arial" w:hAnsi="Arial" w:cs="Arial"/>
+          <w:color w:val="FF0000"/>
+          <w:sz w:val="22"/>
+          <w:szCs w:val="22"/>
+          <w:vertAlign w:val="superscript"/>
+        </w:rPr>
+        <w:t>th</w:t>
+      </w:r>
+      <w:r>
+        <w:rPr>
+          <w:rFonts w:ascii="Arial" w:hAnsi="Arial" w:cs="Arial"/>
+          <w:color w:val="FF0000"/>
+          <w:sz w:val="22"/>
+          <w:szCs w:val="22"/>
+        </w:rPr>
+        <w:t xml:space="preserve"> nov plots </w:t>
+      </w:r>
+    </w:p>
+    <w:p>
+      <w:pPr>
+        <w:rPr>
+          <w:rFonts w:ascii="Arial" w:hAnsi="Arial" w:cs="Arial"/>
+          <w:sz w:val="22"/>
+          <w:szCs w:val="22"/>
+        </w:rPr>
+      </w:pPr>
+    </w:p>
+    <w:p>
+      <w:pPr>
+        <w:rPr>
+          <w:rFonts w:ascii="Arial" w:hAnsi="Arial" w:cs="Arial"/>
+          <w:color w:val="FF0000"/>
           <w:sz w:val="22"/>
           <w:szCs w:val="22"/>
         </w:rPr>
@@ -712,6 +982,214 @@
           <w:sz w:val="22"/>
           <w:szCs w:val="22"/>
         </w:rPr>
+        <w:t>C</w:t>
+      </w:r>
+      <w:r>
+        <w:rPr>
+          <w:rFonts w:ascii="Arial" w:hAnsi="Arial" w:cs="Arial"/>
+          <w:b/>
+          <w:bCs/>
+          <w:sz w:val="22"/>
+          <w:szCs w:val="22"/>
+        </w:rPr>
+        <w:t xml:space="preserve">ompile </w:t>
+      </w:r>
+      <w:r>
+        <w:rPr>
+          <w:rFonts w:ascii="Arial" w:hAnsi="Arial" w:cs="Arial"/>
+          <w:b/>
+          <w:bCs/>
+          <w:sz w:val="22"/>
+          <w:szCs w:val="22"/>
+        </w:rPr>
+        <w:t>final data- all taxa</w:t>
+      </w:r>
+      <w:r>
+        <w:rPr>
+          <w:rFonts w:ascii="Arial" w:hAnsi="Arial" w:cs="Arial"/>
+          <w:sz w:val="22"/>
+          <w:szCs w:val="22"/>
+        </w:rPr>
+        <w:t xml:space="preserve"> final data for analysis but at all taxa levels not just spp</w:t>
+      </w:r>
+      <w:r>
+        <w:rPr>
+          <w:rFonts w:ascii="Arial" w:hAnsi="Arial" w:cs="Arial"/>
+          <w:sz w:val="22"/>
+          <w:szCs w:val="22"/>
+        </w:rPr>
+        <w:t xml:space="preserve">-level </w:t>
+      </w:r>
+      <w:r>
+        <w:rPr>
+          <w:rFonts w:ascii="Arial" w:hAnsi="Arial" w:cs="Arial"/>
+          <w:sz w:val="22"/>
+          <w:szCs w:val="22"/>
+        </w:rPr>
+        <w:t>(</w:t>
+      </w:r>
+      <w:proofErr w:type="gramStart"/>
+      <w:r>
+        <w:rPr>
+          <w:rFonts w:ascii="Arial" w:hAnsi="Arial" w:cs="Arial"/>
+          <w:sz w:val="22"/>
+          <w:szCs w:val="22"/>
+        </w:rPr>
+        <w:t>i.e.</w:t>
+      </w:r>
+      <w:proofErr w:type="gramEnd"/>
+      <w:r>
+        <w:rPr>
+          <w:rFonts w:ascii="Arial" w:hAnsi="Arial" w:cs="Arial"/>
+          <w:sz w:val="22"/>
+          <w:szCs w:val="22"/>
+        </w:rPr>
+        <w:t xml:space="preserve"> CCZ_ALL_SPP_DATA_2022-11-05 but records </w:t>
+      </w:r>
+      <w:proofErr w:type="spellStart"/>
+      <w:r>
+        <w:rPr>
+          <w:rFonts w:ascii="Arial" w:hAnsi="Arial" w:cs="Arial"/>
+          <w:sz w:val="22"/>
+          <w:szCs w:val="22"/>
+        </w:rPr>
+        <w:t>id’d</w:t>
+      </w:r>
+      <w:proofErr w:type="spellEnd"/>
+      <w:r>
+        <w:rPr>
+          <w:rFonts w:ascii="Arial" w:hAnsi="Arial" w:cs="Arial"/>
+          <w:sz w:val="22"/>
+          <w:szCs w:val="22"/>
+        </w:rPr>
+        <w:t xml:space="preserve"> </w:t>
+      </w:r>
+      <w:r>
+        <w:rPr>
+          <w:rFonts w:ascii="Arial" w:hAnsi="Arial" w:cs="Arial"/>
+          <w:sz w:val="22"/>
+          <w:szCs w:val="22"/>
+        </w:rPr>
+        <w:t>to all taxon levels not filtered for spp only</w:t>
+      </w:r>
+      <w:r>
+        <w:rPr>
+          <w:rFonts w:ascii="Arial" w:hAnsi="Arial" w:cs="Arial"/>
+          <w:sz w:val="22"/>
+          <w:szCs w:val="22"/>
+        </w:rPr>
+        <w:t>)</w:t>
+      </w:r>
+      <w:r>
+        <w:rPr>
+          <w:rFonts w:ascii="Arial" w:hAnsi="Arial" w:cs="Arial"/>
+          <w:color w:val="FF0000"/>
+          <w:sz w:val="22"/>
+          <w:szCs w:val="22"/>
+        </w:rPr>
+        <w:t xml:space="preserve"> </w:t>
+      </w:r>
+    </w:p>
+    <w:p>
+      <w:pPr>
+        <w:ind w:firstLine="720"/>
+        <w:rPr>
+          <w:rFonts w:ascii="Arial" w:hAnsi="Arial" w:cs="Arial"/>
+          <w:sz w:val="22"/>
+          <w:szCs w:val="22"/>
+        </w:rPr>
+      </w:pPr>
+      <w:r>
+        <w:rPr>
+          <w:rFonts w:ascii="Arial" w:hAnsi="Arial" w:cs="Arial"/>
+          <w:color w:val="FF0000"/>
+          <w:sz w:val="22"/>
+          <w:szCs w:val="22"/>
+        </w:rPr>
+        <w:sym w:font="Wingdings" w:char="F0E0"/>
+      </w:r>
+      <w:r>
+        <w:rPr>
+          <w:rFonts w:ascii="Arial" w:hAnsi="Arial" w:cs="Arial"/>
+          <w:color w:val="FF0000"/>
+          <w:sz w:val="22"/>
+          <w:szCs w:val="22"/>
+        </w:rPr>
+        <w:t xml:space="preserve"> </w:t>
+      </w:r>
+      <w:r>
+        <w:rPr>
+          <w:rFonts w:ascii="Arial" w:hAnsi="Arial" w:cs="Arial"/>
+          <w:color w:val="FF0000"/>
+          <w:sz w:val="22"/>
+          <w:szCs w:val="22"/>
+        </w:rPr>
+        <w:t>Added (</w:t>
+      </w:r>
+      <w:r>
+        <w:rPr>
+          <w:rFonts w:ascii="Arial" w:hAnsi="Arial" w:cs="Arial"/>
+          <w:color w:val="FF0000"/>
+          <w:sz w:val="22"/>
+          <w:szCs w:val="22"/>
+        </w:rPr>
+        <w:t>CCZ_ALL_TAXA_v1_2022-11-06</w:t>
+      </w:r>
+      <w:r>
+        <w:rPr>
+          <w:rFonts w:ascii="Arial" w:hAnsi="Arial" w:cs="Arial"/>
+          <w:color w:val="FF0000"/>
+          <w:sz w:val="22"/>
+          <w:szCs w:val="22"/>
+        </w:rPr>
+        <w:t xml:space="preserve"> – </w:t>
+      </w:r>
+      <w:proofErr w:type="spellStart"/>
+      <w:r>
+        <w:rPr>
+          <w:rFonts w:ascii="Arial" w:hAnsi="Arial" w:cs="Arial"/>
+          <w:color w:val="FF0000"/>
+          <w:sz w:val="22"/>
+          <w:szCs w:val="22"/>
+        </w:rPr>
+        <w:t>nb</w:t>
+      </w:r>
+      <w:proofErr w:type="spellEnd"/>
+      <w:r>
+        <w:rPr>
+          <w:rFonts w:ascii="Arial" w:hAnsi="Arial" w:cs="Arial"/>
+          <w:color w:val="FF0000"/>
+          <w:sz w:val="22"/>
+          <w:szCs w:val="22"/>
+        </w:rPr>
+        <w:t xml:space="preserve"> current version missing species names</w:t>
+      </w:r>
+    </w:p>
+    <w:p>
+      <w:pPr>
+        <w:rPr>
+          <w:rFonts w:ascii="Arial" w:hAnsi="Arial" w:cs="Arial"/>
+          <w:sz w:val="22"/>
+          <w:szCs w:val="22"/>
+        </w:rPr>
+      </w:pPr>
+    </w:p>
+    <w:p>
+      <w:pPr>
+        <w:rPr>
+          <w:rFonts w:ascii="Arial" w:hAnsi="Arial" w:cs="Arial"/>
+          <w:sz w:val="22"/>
+          <w:szCs w:val="22"/>
+        </w:rPr>
+      </w:pPr>
+      <w:r>
+        <w:rPr>
+          <w:rFonts w:ascii="Arial" w:hAnsi="Arial" w:cs="Arial"/>
+          <w:b/>
+          <w:bCs/>
+          <w:sz w:val="22"/>
+          <w:szCs w:val="22"/>
+        </w:rPr>
         <w:t>rerun family accumulation curve</w:t>
       </w:r>
       <w:r>
@@ -748,13 +1226,101 @@
           <w:szCs w:val="22"/>
         </w:rPr>
       </w:pPr>
-      <w:r>
-        <w:rPr>
-          <w:rFonts w:ascii="Arial" w:hAnsi="Arial" w:cs="Arial"/>
-          <w:sz w:val="22"/>
-          <w:szCs w:val="22"/>
-        </w:rPr>
-        <w:t>M to do metadata files</w:t>
+      <w:proofErr w:type="gramStart"/>
+      <w:r>
+        <w:rPr>
+          <w:rFonts w:ascii="Arial" w:hAnsi="Arial" w:cs="Arial"/>
+          <w:b/>
+          <w:bCs/>
+          <w:sz w:val="22"/>
+          <w:szCs w:val="22"/>
+        </w:rPr>
+        <w:t>do</w:t>
+      </w:r>
+      <w:proofErr w:type="gramEnd"/>
+      <w:r>
+        <w:rPr>
+          <w:rFonts w:ascii="Arial" w:hAnsi="Arial" w:cs="Arial"/>
+          <w:b/>
+          <w:bCs/>
+          <w:sz w:val="22"/>
+          <w:szCs w:val="22"/>
+        </w:rPr>
+        <w:t xml:space="preserve"> depth plot all taxa records</w:t>
+      </w:r>
+      <w:r>
+        <w:rPr>
+          <w:rFonts w:ascii="Arial" w:hAnsi="Arial" w:cs="Arial"/>
+          <w:sz w:val="22"/>
+          <w:szCs w:val="22"/>
+        </w:rPr>
+        <w:t xml:space="preserve"> (of above)- violin plot- </w:t>
+      </w:r>
+      <w:proofErr w:type="spellStart"/>
+      <w:r>
+        <w:rPr>
+          <w:rFonts w:ascii="Arial" w:hAnsi="Arial" w:cs="Arial"/>
+          <w:sz w:val="22"/>
+          <w:szCs w:val="22"/>
+        </w:rPr>
+        <w:t>overay</w:t>
+      </w:r>
+      <w:proofErr w:type="spellEnd"/>
+      <w:r>
+        <w:rPr>
+          <w:rFonts w:ascii="Arial" w:hAnsi="Arial" w:cs="Arial"/>
+          <w:sz w:val="22"/>
+          <w:szCs w:val="22"/>
+        </w:rPr>
+        <w:t xml:space="preserve"> somehow the total record distribution – e.g. transparent boxplot of total records of depth by contract area – and overlay of violin </w:t>
+      </w:r>
+      <w:proofErr w:type="spellStart"/>
+      <w:r>
+        <w:rPr>
+          <w:rFonts w:ascii="Arial" w:hAnsi="Arial" w:cs="Arial"/>
+          <w:sz w:val="22"/>
+          <w:szCs w:val="22"/>
+        </w:rPr>
+        <w:t>dist</w:t>
+      </w:r>
+      <w:proofErr w:type="spellEnd"/>
+      <w:r>
+        <w:rPr>
+          <w:rFonts w:ascii="Arial" w:hAnsi="Arial" w:cs="Arial"/>
+          <w:sz w:val="22"/>
+          <w:szCs w:val="22"/>
+        </w:rPr>
+        <w:t xml:space="preserve"> of records of depth by phyla?</w:t>
+      </w:r>
+    </w:p>
+    <w:p>
+      <w:pPr>
+        <w:rPr>
+          <w:rFonts w:ascii="Arial" w:hAnsi="Arial" w:cs="Arial"/>
+          <w:sz w:val="22"/>
+          <w:szCs w:val="22"/>
+        </w:rPr>
+      </w:pPr>
+    </w:p>
+    <w:p>
+      <w:pPr>
+        <w:rPr>
+          <w:rFonts w:ascii="Arial" w:hAnsi="Arial" w:cs="Arial"/>
+          <w:b/>
+          <w:bCs/>
+          <w:sz w:val="22"/>
+          <w:szCs w:val="22"/>
+        </w:rPr>
+      </w:pPr>
+      <w:r>
+        <w:rPr>
+          <w:rFonts w:ascii="Arial" w:hAnsi="Arial" w:cs="Arial"/>
+          <w:b/>
+          <w:bCs/>
+          <w:sz w:val="22"/>
+          <w:szCs w:val="22"/>
+        </w:rPr>
+        <w:t>do metadata files</w:t>
       </w:r>
     </w:p>
     <w:p>

</xml_diff>

<commit_message>
updated- added data files to data raw
</commit_message>
<xml_diff>
--- a/To do.docx
+++ b/To do.docx
@@ -202,6 +202,7 @@
           <w:bCs/>
           <w:sz w:val="22"/>
           <w:szCs w:val="22"/>
+          <w:highlight w:val="yellow"/>
         </w:rPr>
         <w:t>try log regression plot</w:t>
       </w:r>
@@ -265,6 +266,7 @@
           <w:bCs/>
           <w:sz w:val="22"/>
           <w:szCs w:val="22"/>
+          <w:highlight w:val="yellow"/>
         </w:rPr>
         <w:t>get estimates of S</w:t>
       </w:r>
@@ -382,6 +384,7 @@
           <w:bCs/>
           <w:sz w:val="22"/>
           <w:szCs w:val="22"/>
+          <w:highlight w:val="yellow"/>
         </w:rPr>
         <w:t>Do MDS plot</w:t>
       </w:r>
@@ -504,8 +507,19 @@
           <w:bCs/>
           <w:sz w:val="22"/>
           <w:szCs w:val="22"/>
-        </w:rPr>
-        <w:t>Rerun species-level richness estimates and curves for</w:t>
+          <w:highlight w:val="yellow"/>
+        </w:rPr>
+        <w:t>Rerun species-level richness estimates and curves</w:t>
+      </w:r>
+      <w:r>
+        <w:rPr>
+          <w:rFonts w:ascii="Arial" w:hAnsi="Arial" w:cs="Arial"/>
+          <w:b/>
+          <w:bCs/>
+          <w:sz w:val="22"/>
+          <w:szCs w:val="22"/>
+        </w:rPr>
+        <w:t xml:space="preserve"> for</w:t>
       </w:r>
       <w:r>
         <w:rPr>
@@ -568,16 +582,7 @@
           <w:sz w:val="22"/>
           <w:szCs w:val="22"/>
         </w:rPr>
-        <w:t xml:space="preserve">done </w:t>
-      </w:r>
-      <w:r>
-        <w:rPr>
-          <w:rFonts w:ascii="Arial" w:hAnsi="Arial" w:cs="Arial"/>
-          <w:color w:val="FF0000"/>
-          <w:sz w:val="22"/>
-          <w:szCs w:val="22"/>
-        </w:rPr>
-        <w:t>but minor data updates- need to update file and rerun (</w:t>
+        <w:t>done but minor data updates- need to update file and rerun (</w:t>
       </w:r>
       <w:proofErr w:type="gramStart"/>
       <w:r>
@@ -606,16 +611,7 @@
           <w:sz w:val="22"/>
           <w:szCs w:val="22"/>
         </w:rPr>
-        <w:t>CCZ_ALL_SPP_DATA_2022-11-05</w:t>
-      </w:r>
-      <w:r>
-        <w:rPr>
-          <w:rFonts w:ascii="Arial" w:hAnsi="Arial" w:cs="Arial"/>
-          <w:color w:val="FF0000"/>
-          <w:sz w:val="22"/>
-          <w:szCs w:val="22"/>
-        </w:rPr>
-        <w:t>)</w:t>
+        <w:t>CCZ_ALL_SPP_DATA_2022-11-05)</w:t>
       </w:r>
     </w:p>
     <w:p>

</xml_diff>

<commit_message>
updated To Do file
</commit_message>
<xml_diff>
--- a/To do.docx
+++ b/To do.docx
@@ -18,7 +18,519 @@
           <w:szCs w:val="22"/>
           <w:u w:val="single"/>
         </w:rPr>
-        <w:t>To do:</w:t>
+        <w:t>Jan 2023 to do:</w:t>
+      </w:r>
+    </w:p>
+    <w:p>
+      <w:pPr>
+        <w:rPr>
+          <w:rFonts w:ascii="Arial" w:hAnsi="Arial" w:cs="Arial"/>
+          <w:sz w:val="22"/>
+          <w:szCs w:val="22"/>
+        </w:rPr>
+      </w:pPr>
+    </w:p>
+    <w:p>
+      <w:pPr>
+        <w:rPr>
+          <w:rFonts w:ascii="Arial" w:hAnsi="Arial" w:cs="Arial"/>
+          <w:sz w:val="22"/>
+          <w:szCs w:val="22"/>
+        </w:rPr>
+      </w:pPr>
+      <w:r>
+        <w:rPr>
+          <w:rFonts w:ascii="Arial" w:hAnsi="Arial" w:cs="Arial"/>
+          <w:sz w:val="22"/>
+          <w:szCs w:val="22"/>
+        </w:rPr>
+        <w:t>Generate table of singletons per site, plus at level of contract area/APEI so can get estimate of proportion of species which only occur once, or only occur in one APEI, contract area etc</w:t>
+      </w:r>
+    </w:p>
+    <w:p>
+      <w:pPr>
+        <w:rPr>
+          <w:rFonts w:ascii="Arial" w:hAnsi="Arial" w:cs="Arial"/>
+          <w:sz w:val="22"/>
+          <w:szCs w:val="22"/>
+        </w:rPr>
+      </w:pPr>
+      <w:r>
+        <w:rPr>
+          <w:rFonts w:ascii="Arial" w:hAnsi="Arial" w:cs="Arial"/>
+          <w:sz w:val="22"/>
+          <w:szCs w:val="22"/>
+        </w:rPr>
+        <w:t>(</w:t>
+      </w:r>
+      <w:proofErr w:type="gramStart"/>
+      <w:r>
+        <w:rPr>
+          <w:rFonts w:ascii="Arial" w:hAnsi="Arial" w:cs="Arial"/>
+          <w:sz w:val="22"/>
+          <w:szCs w:val="22"/>
+        </w:rPr>
+        <w:t>currently</w:t>
+      </w:r>
+      <w:proofErr w:type="gramEnd"/>
+      <w:r>
+        <w:rPr>
+          <w:rFonts w:ascii="Arial" w:hAnsi="Arial" w:cs="Arial"/>
+          <w:sz w:val="22"/>
+          <w:szCs w:val="22"/>
+        </w:rPr>
+        <w:t xml:space="preserve"> doing a matrix table- spp by site with abundance and sum across to see which are singletons</w:t>
+      </w:r>
+    </w:p>
+    <w:p>
+      <w:pPr>
+        <w:rPr>
+          <w:rFonts w:ascii="Arial" w:hAnsi="Arial" w:cs="Arial"/>
+          <w:sz w:val="22"/>
+          <w:szCs w:val="22"/>
+        </w:rPr>
+      </w:pPr>
+    </w:p>
+    <w:p>
+      <w:pPr>
+        <w:rPr>
+          <w:rFonts w:ascii="Arial" w:hAnsi="Arial" w:cs="Arial"/>
+          <w:sz w:val="22"/>
+          <w:szCs w:val="22"/>
+        </w:rPr>
+      </w:pPr>
+      <w:r>
+        <w:rPr>
+          <w:rFonts w:ascii="Arial" w:hAnsi="Arial" w:cs="Arial"/>
+          <w:sz w:val="22"/>
+          <w:szCs w:val="22"/>
+        </w:rPr>
+        <w:t>Get estimate of S (</w:t>
+      </w:r>
+      <w:proofErr w:type="gramStart"/>
+      <w:r>
+        <w:rPr>
+          <w:rFonts w:ascii="Arial" w:hAnsi="Arial" w:cs="Arial"/>
+          <w:sz w:val="22"/>
+          <w:szCs w:val="22"/>
+        </w:rPr>
+        <w:t>ie</w:t>
+      </w:r>
+      <w:proofErr w:type="gramEnd"/>
+      <w:r>
+        <w:rPr>
+          <w:rFonts w:ascii="Arial" w:hAnsi="Arial" w:cs="Arial"/>
+          <w:sz w:val="22"/>
+          <w:szCs w:val="22"/>
+        </w:rPr>
+        <w:t xml:space="preserve"> E(S)2000, or S as derived from </w:t>
+      </w:r>
+      <w:proofErr w:type="spellStart"/>
+      <w:r>
+        <w:rPr>
+          <w:rFonts w:ascii="Arial" w:hAnsi="Arial" w:cs="Arial"/>
+          <w:sz w:val="22"/>
+          <w:szCs w:val="22"/>
+        </w:rPr>
+        <w:t>estimateS</w:t>
+      </w:r>
+      <w:proofErr w:type="spellEnd"/>
+      <w:r>
+        <w:rPr>
+          <w:rFonts w:ascii="Arial" w:hAnsi="Arial" w:cs="Arial"/>
+          <w:sz w:val="22"/>
+          <w:szCs w:val="22"/>
+        </w:rPr>
+        <w:t xml:space="preserve"> Cowell,</w:t>
+      </w:r>
+    </w:p>
+    <w:p>
+      <w:pPr>
+        <w:rPr>
+          <w:rFonts w:ascii="Arial" w:hAnsi="Arial" w:cs="Arial"/>
+          <w:sz w:val="22"/>
+          <w:szCs w:val="22"/>
+        </w:rPr>
+      </w:pPr>
+      <w:r>
+        <w:rPr>
+          <w:rFonts w:ascii="Arial" w:hAnsi="Arial" w:cs="Arial"/>
+          <w:sz w:val="22"/>
+          <w:szCs w:val="22"/>
+        </w:rPr>
+        <w:t>Think is default output of one of vegan functions- to check</w:t>
+      </w:r>
+    </w:p>
+    <w:p>
+      <w:pPr>
+        <w:rPr>
+          <w:rFonts w:ascii="Arial" w:hAnsi="Arial" w:cs="Arial"/>
+          <w:sz w:val="22"/>
+          <w:szCs w:val="22"/>
+        </w:rPr>
+      </w:pPr>
+    </w:p>
+    <w:p>
+      <w:pPr>
+        <w:rPr>
+          <w:rFonts w:ascii="Arial" w:hAnsi="Arial" w:cs="Arial"/>
+          <w:sz w:val="22"/>
+          <w:szCs w:val="22"/>
+        </w:rPr>
+      </w:pPr>
+      <w:r>
+        <w:rPr>
+          <w:rFonts w:ascii="Arial" w:hAnsi="Arial" w:cs="Arial"/>
+          <w:sz w:val="22"/>
+          <w:szCs w:val="22"/>
+        </w:rPr>
+        <w:t>WoRMS/</w:t>
+      </w:r>
+      <w:proofErr w:type="spellStart"/>
+      <w:r>
+        <w:rPr>
+          <w:rFonts w:ascii="Arial" w:hAnsi="Arial" w:cs="Arial"/>
+          <w:sz w:val="22"/>
+          <w:szCs w:val="22"/>
+        </w:rPr>
+        <w:t>WorDSS</w:t>
+      </w:r>
+      <w:proofErr w:type="spellEnd"/>
+      <w:r>
+        <w:rPr>
+          <w:rFonts w:ascii="Arial" w:hAnsi="Arial" w:cs="Arial"/>
+          <w:sz w:val="22"/>
+          <w:szCs w:val="22"/>
+        </w:rPr>
+        <w:t xml:space="preserve"> data- all accepted metazoan spp by phyla- M to get data </w:t>
+      </w:r>
+      <w:r>
+        <w:rPr>
+          <w:rFonts w:ascii="Arial" w:hAnsi="Arial" w:cs="Arial"/>
+          <w:sz w:val="22"/>
+          <w:szCs w:val="22"/>
+        </w:rPr>
+        <w:t xml:space="preserve">from the </w:t>
+      </w:r>
+      <w:proofErr w:type="spellStart"/>
+      <w:r>
+        <w:rPr>
+          <w:rFonts w:ascii="Arial" w:hAnsi="Arial" w:cs="Arial"/>
+          <w:sz w:val="22"/>
+          <w:szCs w:val="22"/>
+        </w:rPr>
+        <w:t>db</w:t>
+      </w:r>
+      <w:proofErr w:type="spellEnd"/>
+      <w:r>
+        <w:rPr>
+          <w:rFonts w:ascii="Arial" w:hAnsi="Arial" w:cs="Arial"/>
+          <w:sz w:val="22"/>
+          <w:szCs w:val="22"/>
+        </w:rPr>
+        <w:t xml:space="preserve"> editors </w:t>
+      </w:r>
+      <w:r>
+        <w:rPr>
+          <w:rFonts w:ascii="Arial" w:hAnsi="Arial" w:cs="Arial"/>
+          <w:sz w:val="22"/>
+          <w:szCs w:val="22"/>
+        </w:rPr>
+        <w:t>and do breakdown of no of spp by phyla</w:t>
+      </w:r>
+    </w:p>
+    <w:p>
+      <w:pPr>
+        <w:rPr>
+          <w:rFonts w:ascii="Arial" w:hAnsi="Arial" w:cs="Arial"/>
+          <w:sz w:val="22"/>
+          <w:szCs w:val="22"/>
+        </w:rPr>
+      </w:pPr>
+    </w:p>
+    <w:p>
+      <w:pPr>
+        <w:rPr>
+          <w:rFonts w:ascii="Arial" w:hAnsi="Arial" w:cs="Arial"/>
+          <w:sz w:val="22"/>
+          <w:szCs w:val="22"/>
+        </w:rPr>
+      </w:pPr>
+      <w:r>
+        <w:rPr>
+          <w:rFonts w:ascii="Arial" w:hAnsi="Arial" w:cs="Arial"/>
+          <w:sz w:val="22"/>
+          <w:szCs w:val="22"/>
+        </w:rPr>
+        <w:t>iNEXT- M and J to redo and see if plots are the same.</w:t>
+      </w:r>
+    </w:p>
+    <w:p>
+      <w:pPr>
+        <w:rPr>
+          <w:rFonts w:ascii="Arial" w:hAnsi="Arial" w:cs="Arial"/>
+          <w:sz w:val="22"/>
+          <w:szCs w:val="22"/>
+        </w:rPr>
+      </w:pPr>
+      <w:r>
+        <w:rPr>
+          <w:rFonts w:ascii="Arial" w:hAnsi="Arial" w:cs="Arial"/>
+          <w:sz w:val="22"/>
+          <w:szCs w:val="22"/>
+        </w:rPr>
+        <w:t>Also do plot of sampling completeness (</w:t>
+      </w:r>
+      <w:proofErr w:type="spellStart"/>
+      <w:proofErr w:type="gramStart"/>
+      <w:r>
+        <w:rPr>
+          <w:rFonts w:ascii="Arial" w:hAnsi="Arial" w:cs="Arial"/>
+          <w:sz w:val="22"/>
+          <w:szCs w:val="22"/>
+        </w:rPr>
+        <w:t>ggiNEXT</w:t>
+      </w:r>
+      <w:proofErr w:type="spellEnd"/>
+      <w:r>
+        <w:rPr>
+          <w:rFonts w:ascii="Arial" w:hAnsi="Arial" w:cs="Arial"/>
+          <w:sz w:val="22"/>
+          <w:szCs w:val="22"/>
+        </w:rPr>
+        <w:t>(</w:t>
+      </w:r>
+      <w:proofErr w:type="spellStart"/>
+      <w:proofErr w:type="gramEnd"/>
+      <w:r>
+        <w:rPr>
+          <w:rFonts w:ascii="Arial" w:hAnsi="Arial" w:cs="Arial"/>
+          <w:sz w:val="22"/>
+          <w:szCs w:val="22"/>
+        </w:rPr>
+        <w:t>Hills_q</w:t>
+      </w:r>
+      <w:proofErr w:type="spellEnd"/>
+      <w:r>
+        <w:rPr>
+          <w:rFonts w:ascii="Arial" w:hAnsi="Arial" w:cs="Arial"/>
+          <w:sz w:val="22"/>
+          <w:szCs w:val="22"/>
+        </w:rPr>
+        <w:t>, type=2))</w:t>
+      </w:r>
+    </w:p>
+    <w:p>
+      <w:pPr>
+        <w:rPr>
+          <w:rFonts w:ascii="Arial" w:hAnsi="Arial" w:cs="Arial"/>
+          <w:sz w:val="22"/>
+          <w:szCs w:val="22"/>
+        </w:rPr>
+      </w:pPr>
+      <w:r>
+        <w:rPr>
+          <w:rFonts w:ascii="Arial" w:hAnsi="Arial" w:cs="Arial"/>
+          <w:sz w:val="22"/>
+          <w:szCs w:val="22"/>
+        </w:rPr>
+        <w:t xml:space="preserve">Look at Reviewer 1 comment- suggest you do Hills </w:t>
+      </w:r>
+      <w:proofErr w:type="spellStart"/>
+      <w:r>
+        <w:rPr>
+          <w:rFonts w:ascii="Arial" w:hAnsi="Arial" w:cs="Arial"/>
+          <w:sz w:val="22"/>
+          <w:szCs w:val="22"/>
+        </w:rPr>
+        <w:t>nos</w:t>
+      </w:r>
+      <w:proofErr w:type="spellEnd"/>
+      <w:r>
+        <w:rPr>
+          <w:rFonts w:ascii="Arial" w:hAnsi="Arial" w:cs="Arial"/>
+          <w:sz w:val="22"/>
+          <w:szCs w:val="22"/>
+        </w:rPr>
+        <w:t xml:space="preserve"> (don’t think we need to include Simpson and Shannon </w:t>
+      </w:r>
+      <w:proofErr w:type="gramStart"/>
+      <w:r>
+        <w:rPr>
+          <w:rFonts w:ascii="Arial" w:hAnsi="Arial" w:cs="Arial"/>
+          <w:sz w:val="22"/>
+          <w:szCs w:val="22"/>
+        </w:rPr>
+        <w:t>ie</w:t>
+      </w:r>
+      <w:proofErr w:type="gramEnd"/>
+      <w:r>
+        <w:rPr>
+          <w:rFonts w:ascii="Arial" w:hAnsi="Arial" w:cs="Arial"/>
+          <w:sz w:val="22"/>
+          <w:szCs w:val="22"/>
+        </w:rPr>
+        <w:t xml:space="preserve"> q=1, q=2. Maybe they mean we use the estimated values only?)</w:t>
+      </w:r>
+    </w:p>
+    <w:p>
+      <w:pPr>
+        <w:rPr>
+          <w:rFonts w:ascii="Arial" w:hAnsi="Arial" w:cs="Arial"/>
+          <w:sz w:val="22"/>
+          <w:szCs w:val="22"/>
+        </w:rPr>
+      </w:pPr>
+    </w:p>
+    <w:p>
+      <w:pPr>
+        <w:rPr>
+          <w:rFonts w:ascii="Arial" w:hAnsi="Arial" w:cs="Arial"/>
+          <w:sz w:val="22"/>
+          <w:szCs w:val="22"/>
+        </w:rPr>
+      </w:pPr>
+      <w:r>
+        <w:rPr>
+          <w:rFonts w:ascii="Arial" w:hAnsi="Arial" w:cs="Arial"/>
+          <w:sz w:val="22"/>
+          <w:szCs w:val="22"/>
+        </w:rPr>
+        <w:t>New S Fig 1 – no of samples by depth, all phyla combined</w:t>
+      </w:r>
+      <w:r>
+        <w:rPr>
+          <w:rFonts w:ascii="Arial" w:hAnsi="Arial" w:cs="Arial"/>
+          <w:sz w:val="22"/>
+          <w:szCs w:val="22"/>
+        </w:rPr>
+        <w:t>- final version</w:t>
+      </w:r>
+    </w:p>
+    <w:p>
+      <w:pPr>
+        <w:rPr>
+          <w:rFonts w:ascii="Arial" w:hAnsi="Arial" w:cs="Arial"/>
+          <w:sz w:val="22"/>
+          <w:szCs w:val="22"/>
+        </w:rPr>
+      </w:pPr>
+    </w:p>
+    <w:p>
+      <w:pPr>
+        <w:rPr>
+          <w:rFonts w:ascii="Arial" w:hAnsi="Arial" w:cs="Arial"/>
+          <w:sz w:val="22"/>
+          <w:szCs w:val="22"/>
+        </w:rPr>
+      </w:pPr>
+      <w:r>
+        <w:rPr>
+          <w:rFonts w:ascii="Arial" w:hAnsi="Arial" w:cs="Arial"/>
+          <w:sz w:val="22"/>
+          <w:szCs w:val="22"/>
+        </w:rPr>
+        <w:t>GEBCO grid readd to old repo</w:t>
+      </w:r>
+    </w:p>
+    <w:p>
+      <w:pPr>
+        <w:rPr>
+          <w:rFonts w:ascii="Arial" w:hAnsi="Arial" w:cs="Arial"/>
+          <w:sz w:val="22"/>
+          <w:szCs w:val="22"/>
+        </w:rPr>
+      </w:pPr>
+    </w:p>
+    <w:p>
+      <w:pPr>
+        <w:rPr>
+          <w:rFonts w:ascii="Arial" w:hAnsi="Arial" w:cs="Arial"/>
+          <w:sz w:val="22"/>
+          <w:szCs w:val="22"/>
+        </w:rPr>
+      </w:pPr>
+      <w:r>
+        <w:rPr>
+          <w:rFonts w:ascii="Arial" w:hAnsi="Arial" w:cs="Arial"/>
+          <w:sz w:val="22"/>
+          <w:szCs w:val="22"/>
+        </w:rPr>
+        <w:t>Generate clean final script- check fully reproducible</w:t>
+      </w:r>
+    </w:p>
+    <w:p>
+      <w:pPr>
+        <w:rPr>
+          <w:rFonts w:ascii="Arial" w:hAnsi="Arial" w:cs="Arial"/>
+          <w:sz w:val="22"/>
+          <w:szCs w:val="22"/>
+          <w:u w:val="single"/>
+        </w:rPr>
+      </w:pPr>
+    </w:p>
+    <w:p>
+      <w:pPr>
+        <w:rPr>
+          <w:rFonts w:ascii="Arial" w:hAnsi="Arial" w:cs="Arial"/>
+          <w:sz w:val="22"/>
+          <w:szCs w:val="22"/>
+        </w:rPr>
+      </w:pPr>
+      <w:r>
+        <w:rPr>
+          <w:rFonts w:ascii="Arial" w:hAnsi="Arial" w:cs="Arial"/>
+          <w:sz w:val="22"/>
+          <w:szCs w:val="22"/>
+        </w:rPr>
+        <w:t>reviewer 3- could more be done with mapping the data- have a look at- mapping species, map diversity by region- east central west or something? Total spp by contract area?</w:t>
+      </w:r>
+    </w:p>
+    <w:p>
+      <w:pPr>
+        <w:rPr>
+          <w:rFonts w:ascii="Arial" w:hAnsi="Arial" w:cs="Arial"/>
+          <w:sz w:val="22"/>
+          <w:szCs w:val="22"/>
+          <w:u w:val="single"/>
+        </w:rPr>
+      </w:pPr>
+    </w:p>
+    <w:p>
+      <w:pPr>
+        <w:rPr>
+          <w:rFonts w:ascii="Arial" w:hAnsi="Arial" w:cs="Arial"/>
+          <w:sz w:val="22"/>
+          <w:szCs w:val="22"/>
+          <w:u w:val="single"/>
+        </w:rPr>
+      </w:pPr>
+      <w:r>
+        <w:rPr>
+          <w:rFonts w:ascii="Arial" w:hAnsi="Arial" w:cs="Arial"/>
+          <w:sz w:val="22"/>
+          <w:szCs w:val="22"/>
+          <w:u w:val="single"/>
+        </w:rPr>
+        <w:t>To do</w:t>
+      </w:r>
+      <w:r>
+        <w:rPr>
+          <w:rFonts w:ascii="Arial" w:hAnsi="Arial" w:cs="Arial"/>
+          <w:sz w:val="22"/>
+          <w:szCs w:val="22"/>
+          <w:u w:val="single"/>
+        </w:rPr>
+        <w:t xml:space="preserve"> (2022)</w:t>
+      </w:r>
+      <w:r>
+        <w:rPr>
+          <w:rFonts w:ascii="Arial" w:hAnsi="Arial" w:cs="Arial"/>
+          <w:sz w:val="22"/>
+          <w:szCs w:val="22"/>
+          <w:u w:val="single"/>
+        </w:rPr>
+        <w:t>:</w:t>
       </w:r>
     </w:p>
     <w:p>
@@ -637,6 +1149,7 @@
           <w:sz w:val="22"/>
           <w:szCs w:val="22"/>
         </w:rPr>
+        <w:lastRenderedPageBreak/>
         <w:t>NB</w:t>
       </w:r>
       <w:r>

</xml_diff>

<commit_message>
updates to the to do list
</commit_message>
<xml_diff>
--- a/To do.docx
+++ b/To do.docx
@@ -184,84 +184,6 @@
           <w:sz w:val="22"/>
           <w:szCs w:val="22"/>
         </w:rPr>
-        <w:t>WoRMS/</w:t>
-      </w:r>
-      <w:proofErr w:type="spellStart"/>
-      <w:r>
-        <w:rPr>
-          <w:rFonts w:ascii="Arial" w:hAnsi="Arial" w:cs="Arial"/>
-          <w:sz w:val="22"/>
-          <w:szCs w:val="22"/>
-        </w:rPr>
-        <w:t>WorDSS</w:t>
-      </w:r>
-      <w:proofErr w:type="spellEnd"/>
-      <w:r>
-        <w:rPr>
-          <w:rFonts w:ascii="Arial" w:hAnsi="Arial" w:cs="Arial"/>
-          <w:sz w:val="22"/>
-          <w:szCs w:val="22"/>
-        </w:rPr>
-        <w:t xml:space="preserve"> data- all accepted metazoan spp by phyla- M to get data </w:t>
-      </w:r>
-      <w:r>
-        <w:rPr>
-          <w:rFonts w:ascii="Arial" w:hAnsi="Arial" w:cs="Arial"/>
-          <w:sz w:val="22"/>
-          <w:szCs w:val="22"/>
-        </w:rPr>
-        <w:t xml:space="preserve">from the </w:t>
-      </w:r>
-      <w:proofErr w:type="spellStart"/>
-      <w:r>
-        <w:rPr>
-          <w:rFonts w:ascii="Arial" w:hAnsi="Arial" w:cs="Arial"/>
-          <w:sz w:val="22"/>
-          <w:szCs w:val="22"/>
-        </w:rPr>
-        <w:t>db</w:t>
-      </w:r>
-      <w:proofErr w:type="spellEnd"/>
-      <w:r>
-        <w:rPr>
-          <w:rFonts w:ascii="Arial" w:hAnsi="Arial" w:cs="Arial"/>
-          <w:sz w:val="22"/>
-          <w:szCs w:val="22"/>
-        </w:rPr>
-        <w:t xml:space="preserve"> editors </w:t>
-      </w:r>
-      <w:r>
-        <w:rPr>
-          <w:rFonts w:ascii="Arial" w:hAnsi="Arial" w:cs="Arial"/>
-          <w:sz w:val="22"/>
-          <w:szCs w:val="22"/>
-        </w:rPr>
-        <w:t>and do breakdown of no of spp by phyla</w:t>
-      </w:r>
-    </w:p>
-    <w:p>
-      <w:pPr>
-        <w:rPr>
-          <w:rFonts w:ascii="Arial" w:hAnsi="Arial" w:cs="Arial"/>
-          <w:sz w:val="22"/>
-          <w:szCs w:val="22"/>
-        </w:rPr>
-      </w:pPr>
-    </w:p>
-    <w:p>
-      <w:pPr>
-        <w:rPr>
-          <w:rFonts w:ascii="Arial" w:hAnsi="Arial" w:cs="Arial"/>
-          <w:sz w:val="22"/>
-          <w:szCs w:val="22"/>
-        </w:rPr>
-      </w:pPr>
-      <w:r>
-        <w:rPr>
-          <w:rFonts w:ascii="Arial" w:hAnsi="Arial" w:cs="Arial"/>
-          <w:sz w:val="22"/>
-          <w:szCs w:val="22"/>
-        </w:rPr>
         <w:t>iNEXT- M and J to redo and see if plots are the same.</w:t>
       </w:r>
     </w:p>
@@ -492,6 +414,253 @@
           <w:rFonts w:ascii="Arial" w:hAnsi="Arial" w:cs="Arial"/>
           <w:sz w:val="22"/>
           <w:szCs w:val="22"/>
+        </w:rPr>
+      </w:pPr>
+    </w:p>
+    <w:p>
+      <w:pPr>
+        <w:rPr>
+          <w:rFonts w:ascii="Arial" w:hAnsi="Arial" w:cs="Arial"/>
+          <w:sz w:val="22"/>
+          <w:szCs w:val="22"/>
+          <w:u w:val="single"/>
+        </w:rPr>
+      </w:pPr>
+      <w:r>
+        <w:rPr>
+          <w:rFonts w:ascii="Arial" w:hAnsi="Arial" w:cs="Arial"/>
+          <w:sz w:val="22"/>
+          <w:szCs w:val="22"/>
+          <w:u w:val="single"/>
+        </w:rPr>
+        <w:t>M only to do</w:t>
+      </w:r>
+    </w:p>
+    <w:p>
+      <w:pPr>
+        <w:rPr>
+          <w:rFonts w:ascii="Arial" w:hAnsi="Arial" w:cs="Arial"/>
+          <w:sz w:val="22"/>
+          <w:szCs w:val="22"/>
+        </w:rPr>
+      </w:pPr>
+    </w:p>
+    <w:p>
+      <w:pPr>
+        <w:rPr>
+          <w:rFonts w:ascii="Arial" w:hAnsi="Arial" w:cs="Arial"/>
+          <w:sz w:val="22"/>
+          <w:szCs w:val="22"/>
+        </w:rPr>
+      </w:pPr>
+      <w:r>
+        <w:rPr>
+          <w:rFonts w:ascii="Arial" w:hAnsi="Arial" w:cs="Arial"/>
+          <w:sz w:val="22"/>
+          <w:szCs w:val="22"/>
+        </w:rPr>
+        <w:t>Get data from WoRMS / WoRDSS and breakdown of total spp by phyla to compare w CCZ</w:t>
+      </w:r>
+    </w:p>
+    <w:p>
+      <w:pPr>
+        <w:rPr>
+          <w:rFonts w:ascii="Arial" w:hAnsi="Arial" w:cs="Arial"/>
+          <w:sz w:val="22"/>
+          <w:szCs w:val="22"/>
+        </w:rPr>
+      </w:pPr>
+    </w:p>
+    <w:p>
+      <w:pPr>
+        <w:rPr>
+          <w:rFonts w:ascii="Arial" w:hAnsi="Arial" w:cs="Arial"/>
+          <w:sz w:val="22"/>
+          <w:szCs w:val="22"/>
+        </w:rPr>
+      </w:pPr>
+      <w:r>
+        <w:rPr>
+          <w:rFonts w:ascii="Arial" w:hAnsi="Arial" w:cs="Arial"/>
+          <w:sz w:val="22"/>
+          <w:szCs w:val="22"/>
+        </w:rPr>
+        <w:t>Sup table of spp with higher taxonomy?</w:t>
+      </w:r>
+    </w:p>
+    <w:p>
+      <w:pPr>
+        <w:rPr>
+          <w:rFonts w:ascii="Arial" w:hAnsi="Arial" w:cs="Arial"/>
+          <w:sz w:val="22"/>
+          <w:szCs w:val="22"/>
+        </w:rPr>
+      </w:pPr>
+    </w:p>
+    <w:p>
+      <w:pPr>
+        <w:rPr>
+          <w:rFonts w:ascii="Arial" w:hAnsi="Arial" w:cs="Arial"/>
+          <w:sz w:val="22"/>
+          <w:szCs w:val="22"/>
+        </w:rPr>
+      </w:pPr>
+      <w:r>
+        <w:rPr>
+          <w:rFonts w:ascii="Arial" w:hAnsi="Arial" w:cs="Arial"/>
+          <w:sz w:val="22"/>
+          <w:szCs w:val="22"/>
+        </w:rPr>
+        <w:t>Do panel fig, try illustrations in fig 2</w:t>
+      </w:r>
+    </w:p>
+    <w:p>
+      <w:pPr>
+        <w:rPr>
+          <w:rFonts w:ascii="Arial" w:hAnsi="Arial" w:cs="Arial"/>
+          <w:sz w:val="22"/>
+          <w:szCs w:val="22"/>
+        </w:rPr>
+      </w:pPr>
+    </w:p>
+    <w:p>
+      <w:pPr>
+        <w:rPr>
+          <w:rFonts w:ascii="Arial" w:hAnsi="Arial" w:cs="Arial"/>
+          <w:sz w:val="22"/>
+          <w:szCs w:val="22"/>
+        </w:rPr>
+      </w:pPr>
+      <w:r>
+        <w:rPr>
+          <w:rFonts w:ascii="Arial" w:hAnsi="Arial" w:cs="Arial"/>
+          <w:sz w:val="22"/>
+          <w:szCs w:val="22"/>
+        </w:rPr>
+        <w:t xml:space="preserve">Rewrite </w:t>
+      </w:r>
+      <w:proofErr w:type="spellStart"/>
+      <w:r>
+        <w:rPr>
+          <w:rFonts w:ascii="Arial" w:hAnsi="Arial" w:cs="Arial"/>
+          <w:sz w:val="22"/>
+          <w:szCs w:val="22"/>
+        </w:rPr>
+        <w:t>ms</w:t>
+      </w:r>
+      <w:proofErr w:type="spellEnd"/>
+      <w:r>
+        <w:rPr>
+          <w:rFonts w:ascii="Arial" w:hAnsi="Arial" w:cs="Arial"/>
+          <w:sz w:val="22"/>
+          <w:szCs w:val="22"/>
+        </w:rPr>
+        <w:t xml:space="preserve"> as article- add intro, separate </w:t>
+      </w:r>
+      <w:proofErr w:type="gramStart"/>
+      <w:r>
+        <w:rPr>
+          <w:rFonts w:ascii="Arial" w:hAnsi="Arial" w:cs="Arial"/>
+          <w:sz w:val="22"/>
+          <w:szCs w:val="22"/>
+        </w:rPr>
+        <w:t>results</w:t>
+      </w:r>
+      <w:proofErr w:type="gramEnd"/>
+      <w:r>
+        <w:rPr>
+          <w:rFonts w:ascii="Arial" w:hAnsi="Arial" w:cs="Arial"/>
+          <w:sz w:val="22"/>
+          <w:szCs w:val="22"/>
+        </w:rPr>
+        <w:t xml:space="preserve"> and discussion, shorten, recirculate</w:t>
+      </w:r>
+    </w:p>
+    <w:p>
+      <w:pPr>
+        <w:rPr>
+          <w:rFonts w:ascii="Arial" w:hAnsi="Arial" w:cs="Arial"/>
+          <w:sz w:val="22"/>
+          <w:szCs w:val="22"/>
+        </w:rPr>
+      </w:pPr>
+    </w:p>
+    <w:p>
+      <w:pPr>
+        <w:rPr>
+          <w:rFonts w:ascii="Arial" w:hAnsi="Arial" w:cs="Arial"/>
+          <w:sz w:val="22"/>
+          <w:szCs w:val="22"/>
+        </w:rPr>
+      </w:pPr>
+      <w:r>
+        <w:rPr>
+          <w:rFonts w:ascii="Arial" w:hAnsi="Arial" w:cs="Arial"/>
+          <w:sz w:val="22"/>
+          <w:szCs w:val="22"/>
+        </w:rPr>
+        <w:t>Check all reviewer comments addressed</w:t>
+      </w:r>
+    </w:p>
+    <w:p>
+      <w:pPr>
+        <w:rPr>
+          <w:rFonts w:ascii="Arial" w:hAnsi="Arial" w:cs="Arial"/>
+          <w:sz w:val="22"/>
+          <w:szCs w:val="22"/>
+          <w:u w:val="single"/>
+        </w:rPr>
+      </w:pPr>
+    </w:p>
+    <w:p>
+      <w:pPr>
+        <w:rPr>
+          <w:rFonts w:ascii="Arial" w:hAnsi="Arial" w:cs="Arial"/>
+          <w:sz w:val="22"/>
+          <w:szCs w:val="22"/>
+        </w:rPr>
+      </w:pPr>
+      <w:r>
+        <w:rPr>
+          <w:rFonts w:ascii="Arial" w:hAnsi="Arial" w:cs="Arial"/>
+          <w:sz w:val="22"/>
+          <w:szCs w:val="22"/>
+        </w:rPr>
+        <w:t>Get checklist ready to publish on OBIS</w:t>
+      </w:r>
+    </w:p>
+    <w:p>
+      <w:pPr>
+        <w:rPr>
+          <w:rFonts w:ascii="Arial" w:hAnsi="Arial" w:cs="Arial"/>
+          <w:sz w:val="22"/>
+          <w:szCs w:val="22"/>
+        </w:rPr>
+      </w:pPr>
+    </w:p>
+    <w:p>
+      <w:pPr>
+        <w:rPr>
+          <w:rFonts w:ascii="Arial" w:hAnsi="Arial" w:cs="Arial"/>
+          <w:sz w:val="22"/>
+          <w:szCs w:val="22"/>
+        </w:rPr>
+      </w:pPr>
+      <w:r>
+        <w:rPr>
+          <w:rFonts w:ascii="Arial" w:hAnsi="Arial" w:cs="Arial"/>
+          <w:sz w:val="22"/>
+          <w:szCs w:val="22"/>
+        </w:rPr>
+        <w:t>Check data files, new spp table</w:t>
+      </w:r>
+    </w:p>
+    <w:p>
+      <w:pPr>
+        <w:rPr>
+          <w:rFonts w:ascii="Arial" w:hAnsi="Arial" w:cs="Arial"/>
+          <w:sz w:val="22"/>
+          <w:szCs w:val="22"/>
           <w:u w:val="single"/>
         </w:rPr>
       </w:pPr>
@@ -1149,7 +1318,6 @@
           <w:sz w:val="22"/>
           <w:szCs w:val="22"/>
         </w:rPr>
-        <w:lastRenderedPageBreak/>
         <w:t>NB</w:t>
       </w:r>
       <w:r>

</xml_diff>